<commit_message>
update to remove OpenCV
</commit_message>
<xml_diff>
--- a/Initial Project Description and Work Plan.docx
+++ b/Initial Project Description and Work Plan.docx
@@ -4,20 +4,14 @@
   <w:body>
     <w:p>
       <w:pPr>
-        <w:rPr>
-          <w:b/>
-          <w:bCs/>
-          <w:sz w:val="28"/>
-          <w:szCs w:val="28"/>
-        </w:rPr>
-      </w:pPr>
-      <w:r>
-        <w:rPr>
-          <w:b/>
-          <w:bCs/>
-          <w:sz w:val="28"/>
-          <w:szCs w:val="28"/>
-        </w:rPr>
+        <w:pStyle w:val="Title"/>
+      </w:pPr>
+    </w:p>
+    <w:p>
+      <w:pPr>
+        <w:pStyle w:val="Title"/>
+      </w:pPr>
+      <w:r>
         <w:t>Initial Project Description and Work Plan</w:t>
       </w:r>
     </w:p>
@@ -36,78 +30,1119 @@
           <w:bCs/>
         </w:rPr>
       </w:pPr>
-      <w:r>
-        <w:rPr>
-          <w:b/>
-          <w:bCs/>
-        </w:rPr>
-        <w:t>Introduction:</w:t>
-      </w:r>
+    </w:p>
+    <w:p>
+      <w:pPr>
+        <w:rPr>
+          <w:b/>
+          <w:bCs/>
+        </w:rPr>
+      </w:pPr>
+    </w:p>
+    <w:p>
+      <w:pPr>
+        <w:rPr>
+          <w:b/>
+          <w:bCs/>
+        </w:rPr>
+      </w:pPr>
+    </w:p>
+    <w:p>
+      <w:pPr>
+        <w:jc w:val="center"/>
+        <w:rPr>
+          <w:sz w:val="40"/>
+          <w:szCs w:val="40"/>
+        </w:rPr>
+      </w:pPr>
+      <w:r>
+        <w:rPr>
+          <w:b/>
+          <w:bCs/>
+          <w:sz w:val="40"/>
+          <w:szCs w:val="40"/>
+        </w:rPr>
+        <w:t>Student Number:</w:t>
+      </w:r>
+      <w:r>
+        <w:rPr>
+          <w:sz w:val="40"/>
+          <w:szCs w:val="40"/>
+        </w:rPr>
+        <w:t xml:space="preserve"> 40261335</w:t>
+      </w:r>
+    </w:p>
+    <w:p>
+      <w:pPr>
+        <w:jc w:val="center"/>
+        <w:rPr>
+          <w:sz w:val="40"/>
+          <w:szCs w:val="40"/>
+        </w:rPr>
+      </w:pPr>
+      <w:r>
+        <w:rPr>
+          <w:b/>
+          <w:bCs/>
+          <w:sz w:val="40"/>
+          <w:szCs w:val="40"/>
+        </w:rPr>
+        <w:t>Student Name:</w:t>
+      </w:r>
+      <w:r>
+        <w:rPr>
+          <w:sz w:val="40"/>
+          <w:szCs w:val="40"/>
+        </w:rPr>
+        <w:t xml:space="preserve"> Adam Cregan</w:t>
+      </w:r>
+    </w:p>
+    <w:p>
+      <w:pPr>
+        <w:jc w:val="center"/>
+        <w:rPr>
+          <w:sz w:val="40"/>
+          <w:szCs w:val="40"/>
+        </w:rPr>
+      </w:pPr>
+    </w:p>
+    <w:p>
+      <w:pPr>
+        <w:jc w:val="center"/>
+        <w:rPr>
+          <w:sz w:val="40"/>
+          <w:szCs w:val="40"/>
+        </w:rPr>
+      </w:pPr>
+    </w:p>
+    <w:p>
+      <w:pPr>
+        <w:jc w:val="center"/>
+        <w:rPr>
+          <w:sz w:val="40"/>
+          <w:szCs w:val="40"/>
+        </w:rPr>
+      </w:pPr>
+      <w:r>
+        <w:rPr>
+          <w:b/>
+          <w:bCs/>
+          <w:sz w:val="40"/>
+          <w:szCs w:val="40"/>
+        </w:rPr>
+        <w:t>Supervisor:</w:t>
+      </w:r>
+      <w:r>
+        <w:rPr>
+          <w:sz w:val="40"/>
+          <w:szCs w:val="40"/>
+        </w:rPr>
+        <w:t xml:space="preserve"> Paul Miller</w:t>
+      </w:r>
+    </w:p>
+    <w:p>
+      <w:pPr>
+        <w:rPr>
+          <w:b/>
+          <w:bCs/>
+        </w:rPr>
+      </w:pPr>
+    </w:p>
+    <w:p>
+      <w:pPr>
+        <w:rPr>
+          <w:b/>
+          <w:bCs/>
+        </w:rPr>
+      </w:pPr>
+    </w:p>
+    <w:p>
+      <w:pPr>
+        <w:rPr>
+          <w:b/>
+          <w:bCs/>
+        </w:rPr>
+      </w:pPr>
+    </w:p>
+    <w:p>
+      <w:pPr>
+        <w:rPr>
+          <w:b/>
+          <w:bCs/>
+        </w:rPr>
+      </w:pPr>
+    </w:p>
+    <w:sdt>
+      <w:sdtPr>
+        <w:id w:val="-1194613334"/>
+        <w:docPartObj>
+          <w:docPartGallery w:val="Table of Contents"/>
+          <w:docPartUnique/>
+        </w:docPartObj>
+      </w:sdtPr>
+      <w:sdtEndPr>
+        <w:rPr>
+          <w:rFonts w:asciiTheme="minorHAnsi" w:eastAsiaTheme="minorHAnsi" w:hAnsiTheme="minorHAnsi" w:cstheme="minorBidi"/>
+          <w:b/>
+          <w:bCs/>
+          <w:noProof/>
+          <w:color w:val="auto"/>
+          <w:sz w:val="22"/>
+          <w:szCs w:val="22"/>
+          <w:lang w:val="en-GB"/>
+        </w:rPr>
+      </w:sdtEndPr>
+      <w:sdtContent>
+        <w:p>
+          <w:pPr>
+            <w:pStyle w:val="TOCHeading"/>
+          </w:pPr>
+          <w:r>
+            <w:t>Table of Contents</w:t>
+          </w:r>
+        </w:p>
+        <w:p>
+          <w:pPr>
+            <w:rPr>
+              <w:lang w:val="en-US"/>
+            </w:rPr>
+          </w:pPr>
+        </w:p>
+        <w:p>
+          <w:pPr>
+            <w:pStyle w:val="TOC1"/>
+            <w:tabs>
+              <w:tab w:val="left" w:pos="660"/>
+              <w:tab w:val="right" w:leader="dot" w:pos="9016"/>
+            </w:tabs>
+            <w:rPr>
+              <w:rFonts w:eastAsiaTheme="minorEastAsia"/>
+              <w:noProof/>
+              <w:lang w:eastAsia="en-GB"/>
+            </w:rPr>
+          </w:pPr>
+          <w:r>
+            <w:fldChar w:fldCharType="begin"/>
+          </w:r>
+          <w:r>
+            <w:instrText xml:space="preserve"> TOC \o "1-3" \h \z \u </w:instrText>
+          </w:r>
+          <w:r>
+            <w:fldChar w:fldCharType="separate"/>
+          </w:r>
+          <w:hyperlink w:anchor="_Toc124516154" w:history="1">
+            <w:r>
+              <w:rPr>
+                <w:rStyle w:val="Hyperlink"/>
+                <w:rFonts w:cstheme="minorHAnsi"/>
+                <w:b/>
+                <w:bCs/>
+                <w:noProof/>
+              </w:rPr>
+              <w:t>1.0</w:t>
+            </w:r>
+            <w:r>
+              <w:rPr>
+                <w:rFonts w:eastAsiaTheme="minorEastAsia"/>
+                <w:noProof/>
+                <w:lang w:eastAsia="en-GB"/>
+              </w:rPr>
+              <w:tab/>
+            </w:r>
+            <w:r>
+              <w:rPr>
+                <w:rStyle w:val="Hyperlink"/>
+                <w:rFonts w:cstheme="minorHAnsi"/>
+                <w:b/>
+                <w:bCs/>
+                <w:noProof/>
+              </w:rPr>
+              <w:t>Problem Description</w:t>
+            </w:r>
+            <w:r>
+              <w:rPr>
+                <w:noProof/>
+                <w:webHidden/>
+              </w:rPr>
+              <w:tab/>
+            </w:r>
+            <w:r>
+              <w:rPr>
+                <w:noProof/>
+                <w:webHidden/>
+              </w:rPr>
+              <w:fldChar w:fldCharType="begin"/>
+            </w:r>
+            <w:r>
+              <w:rPr>
+                <w:noProof/>
+                <w:webHidden/>
+              </w:rPr>
+              <w:instrText xml:space="preserve"> PAGEREF _Toc124516154 \h </w:instrText>
+            </w:r>
+            <w:r>
+              <w:rPr>
+                <w:noProof/>
+                <w:webHidden/>
+              </w:rPr>
+            </w:r>
+            <w:r>
+              <w:rPr>
+                <w:noProof/>
+                <w:webHidden/>
+              </w:rPr>
+              <w:fldChar w:fldCharType="separate"/>
+            </w:r>
+            <w:r>
+              <w:rPr>
+                <w:noProof/>
+                <w:webHidden/>
+              </w:rPr>
+              <w:t>2</w:t>
+            </w:r>
+            <w:r>
+              <w:rPr>
+                <w:noProof/>
+                <w:webHidden/>
+              </w:rPr>
+              <w:fldChar w:fldCharType="end"/>
+            </w:r>
+          </w:hyperlink>
+        </w:p>
+        <w:p>
+          <w:pPr>
+            <w:pStyle w:val="TOC1"/>
+            <w:tabs>
+              <w:tab w:val="left" w:pos="660"/>
+              <w:tab w:val="right" w:leader="dot" w:pos="9016"/>
+            </w:tabs>
+            <w:rPr>
+              <w:rFonts w:eastAsiaTheme="minorEastAsia"/>
+              <w:noProof/>
+              <w:lang w:eastAsia="en-GB"/>
+            </w:rPr>
+          </w:pPr>
+          <w:hyperlink w:anchor="_Toc124516155" w:history="1">
+            <w:r>
+              <w:rPr>
+                <w:rStyle w:val="Hyperlink"/>
+                <w:rFonts w:cstheme="minorHAnsi"/>
+                <w:b/>
+                <w:bCs/>
+                <w:noProof/>
+              </w:rPr>
+              <w:t>2.0</w:t>
+            </w:r>
+            <w:r>
+              <w:rPr>
+                <w:rFonts w:eastAsiaTheme="minorEastAsia"/>
+                <w:noProof/>
+                <w:lang w:eastAsia="en-GB"/>
+              </w:rPr>
+              <w:tab/>
+            </w:r>
+            <w:r>
+              <w:rPr>
+                <w:rStyle w:val="Hyperlink"/>
+                <w:rFonts w:cstheme="minorHAnsi"/>
+                <w:b/>
+                <w:bCs/>
+                <w:noProof/>
+              </w:rPr>
+              <w:t>Software</w:t>
+            </w:r>
+            <w:r>
+              <w:rPr>
+                <w:noProof/>
+                <w:webHidden/>
+              </w:rPr>
+              <w:tab/>
+            </w:r>
+            <w:r>
+              <w:rPr>
+                <w:noProof/>
+                <w:webHidden/>
+              </w:rPr>
+              <w:fldChar w:fldCharType="begin"/>
+            </w:r>
+            <w:r>
+              <w:rPr>
+                <w:noProof/>
+                <w:webHidden/>
+              </w:rPr>
+              <w:instrText xml:space="preserve"> PAGEREF _Toc124516155 \h </w:instrText>
+            </w:r>
+            <w:r>
+              <w:rPr>
+                <w:noProof/>
+                <w:webHidden/>
+              </w:rPr>
+            </w:r>
+            <w:r>
+              <w:rPr>
+                <w:noProof/>
+                <w:webHidden/>
+              </w:rPr>
+              <w:fldChar w:fldCharType="separate"/>
+            </w:r>
+            <w:r>
+              <w:rPr>
+                <w:noProof/>
+                <w:webHidden/>
+              </w:rPr>
+              <w:t>2</w:t>
+            </w:r>
+            <w:r>
+              <w:rPr>
+                <w:noProof/>
+                <w:webHidden/>
+              </w:rPr>
+              <w:fldChar w:fldCharType="end"/>
+            </w:r>
+          </w:hyperlink>
+        </w:p>
+        <w:p>
+          <w:pPr>
+            <w:pStyle w:val="TOC1"/>
+            <w:tabs>
+              <w:tab w:val="left" w:pos="660"/>
+              <w:tab w:val="right" w:leader="dot" w:pos="9016"/>
+            </w:tabs>
+            <w:rPr>
+              <w:rFonts w:eastAsiaTheme="minorEastAsia"/>
+              <w:noProof/>
+              <w:lang w:eastAsia="en-GB"/>
+            </w:rPr>
+          </w:pPr>
+          <w:hyperlink w:anchor="_Toc124516156" w:history="1">
+            <w:r>
+              <w:rPr>
+                <w:rStyle w:val="Hyperlink"/>
+                <w:rFonts w:cstheme="minorHAnsi"/>
+                <w:b/>
+                <w:bCs/>
+                <w:noProof/>
+              </w:rPr>
+              <w:t>3.0</w:t>
+            </w:r>
+            <w:r>
+              <w:rPr>
+                <w:rFonts w:eastAsiaTheme="minorEastAsia"/>
+                <w:noProof/>
+                <w:lang w:eastAsia="en-GB"/>
+              </w:rPr>
+              <w:tab/>
+            </w:r>
+            <w:r>
+              <w:rPr>
+                <w:rStyle w:val="Hyperlink"/>
+                <w:rFonts w:cstheme="minorHAnsi"/>
+                <w:b/>
+                <w:bCs/>
+                <w:noProof/>
+              </w:rPr>
+              <w:t>Marking Criteria/ Requirements (end-user)</w:t>
+            </w:r>
+            <w:r>
+              <w:rPr>
+                <w:noProof/>
+                <w:webHidden/>
+              </w:rPr>
+              <w:tab/>
+            </w:r>
+            <w:r>
+              <w:rPr>
+                <w:noProof/>
+                <w:webHidden/>
+              </w:rPr>
+              <w:fldChar w:fldCharType="begin"/>
+            </w:r>
+            <w:r>
+              <w:rPr>
+                <w:noProof/>
+                <w:webHidden/>
+              </w:rPr>
+              <w:instrText xml:space="preserve"> PAGEREF _Toc124516156 \h </w:instrText>
+            </w:r>
+            <w:r>
+              <w:rPr>
+                <w:noProof/>
+                <w:webHidden/>
+              </w:rPr>
+            </w:r>
+            <w:r>
+              <w:rPr>
+                <w:noProof/>
+                <w:webHidden/>
+              </w:rPr>
+              <w:fldChar w:fldCharType="separate"/>
+            </w:r>
+            <w:r>
+              <w:rPr>
+                <w:noProof/>
+                <w:webHidden/>
+              </w:rPr>
+              <w:t>3</w:t>
+            </w:r>
+            <w:r>
+              <w:rPr>
+                <w:noProof/>
+                <w:webHidden/>
+              </w:rPr>
+              <w:fldChar w:fldCharType="end"/>
+            </w:r>
+          </w:hyperlink>
+        </w:p>
+        <w:p>
+          <w:pPr>
+            <w:pStyle w:val="TOC1"/>
+            <w:tabs>
+              <w:tab w:val="left" w:pos="660"/>
+              <w:tab w:val="right" w:leader="dot" w:pos="9016"/>
+            </w:tabs>
+            <w:rPr>
+              <w:rFonts w:eastAsiaTheme="minorEastAsia"/>
+              <w:noProof/>
+              <w:lang w:eastAsia="en-GB"/>
+            </w:rPr>
+          </w:pPr>
+          <w:hyperlink w:anchor="_Toc124516157" w:history="1">
+            <w:r>
+              <w:rPr>
+                <w:rStyle w:val="Hyperlink"/>
+                <w:rFonts w:cstheme="minorHAnsi"/>
+                <w:b/>
+                <w:bCs/>
+                <w:noProof/>
+              </w:rPr>
+              <w:t>4.0</w:t>
+            </w:r>
+            <w:r>
+              <w:rPr>
+                <w:rFonts w:eastAsiaTheme="minorEastAsia"/>
+                <w:noProof/>
+                <w:lang w:eastAsia="en-GB"/>
+              </w:rPr>
+              <w:tab/>
+            </w:r>
+            <w:r>
+              <w:rPr>
+                <w:rStyle w:val="Hyperlink"/>
+                <w:rFonts w:cstheme="minorHAnsi"/>
+                <w:b/>
+                <w:bCs/>
+                <w:noProof/>
+              </w:rPr>
+              <w:t>Gantt Chart</w:t>
+            </w:r>
+            <w:r>
+              <w:rPr>
+                <w:noProof/>
+                <w:webHidden/>
+              </w:rPr>
+              <w:tab/>
+            </w:r>
+            <w:r>
+              <w:rPr>
+                <w:noProof/>
+                <w:webHidden/>
+              </w:rPr>
+              <w:fldChar w:fldCharType="begin"/>
+            </w:r>
+            <w:r>
+              <w:rPr>
+                <w:noProof/>
+                <w:webHidden/>
+              </w:rPr>
+              <w:instrText xml:space="preserve"> PAGEREF _Toc124516157 \h </w:instrText>
+            </w:r>
+            <w:r>
+              <w:rPr>
+                <w:noProof/>
+                <w:webHidden/>
+              </w:rPr>
+            </w:r>
+            <w:r>
+              <w:rPr>
+                <w:noProof/>
+                <w:webHidden/>
+              </w:rPr>
+              <w:fldChar w:fldCharType="separate"/>
+            </w:r>
+            <w:r>
+              <w:rPr>
+                <w:noProof/>
+                <w:webHidden/>
+              </w:rPr>
+              <w:t>3</w:t>
+            </w:r>
+            <w:r>
+              <w:rPr>
+                <w:noProof/>
+                <w:webHidden/>
+              </w:rPr>
+              <w:fldChar w:fldCharType="end"/>
+            </w:r>
+          </w:hyperlink>
+        </w:p>
+        <w:p>
+          <w:pPr>
+            <w:pStyle w:val="TOC1"/>
+            <w:tabs>
+              <w:tab w:val="left" w:pos="660"/>
+              <w:tab w:val="right" w:leader="dot" w:pos="9016"/>
+            </w:tabs>
+            <w:rPr>
+              <w:rFonts w:eastAsiaTheme="minorEastAsia"/>
+              <w:noProof/>
+              <w:lang w:eastAsia="en-GB"/>
+            </w:rPr>
+          </w:pPr>
+          <w:hyperlink w:anchor="_Toc124516158" w:history="1">
+            <w:r>
+              <w:rPr>
+                <w:rStyle w:val="Hyperlink"/>
+                <w:rFonts w:cstheme="minorHAnsi"/>
+                <w:b/>
+                <w:bCs/>
+                <w:noProof/>
+              </w:rPr>
+              <w:t>5.0</w:t>
+            </w:r>
+            <w:r>
+              <w:rPr>
+                <w:rFonts w:eastAsiaTheme="minorEastAsia"/>
+                <w:noProof/>
+                <w:lang w:eastAsia="en-GB"/>
+              </w:rPr>
+              <w:tab/>
+            </w:r>
+            <w:r>
+              <w:rPr>
+                <w:rStyle w:val="Hyperlink"/>
+                <w:rFonts w:cstheme="minorHAnsi"/>
+                <w:b/>
+                <w:bCs/>
+                <w:noProof/>
+              </w:rPr>
+              <w:t>Goals</w:t>
+            </w:r>
+            <w:r>
+              <w:rPr>
+                <w:noProof/>
+                <w:webHidden/>
+              </w:rPr>
+              <w:tab/>
+            </w:r>
+            <w:r>
+              <w:rPr>
+                <w:noProof/>
+                <w:webHidden/>
+              </w:rPr>
+              <w:fldChar w:fldCharType="begin"/>
+            </w:r>
+            <w:r>
+              <w:rPr>
+                <w:noProof/>
+                <w:webHidden/>
+              </w:rPr>
+              <w:instrText xml:space="preserve"> PAGEREF _Toc124516158 \h </w:instrText>
+            </w:r>
+            <w:r>
+              <w:rPr>
+                <w:noProof/>
+                <w:webHidden/>
+              </w:rPr>
+            </w:r>
+            <w:r>
+              <w:rPr>
+                <w:noProof/>
+                <w:webHidden/>
+              </w:rPr>
+              <w:fldChar w:fldCharType="separate"/>
+            </w:r>
+            <w:r>
+              <w:rPr>
+                <w:noProof/>
+                <w:webHidden/>
+              </w:rPr>
+              <w:t>4</w:t>
+            </w:r>
+            <w:r>
+              <w:rPr>
+                <w:noProof/>
+                <w:webHidden/>
+              </w:rPr>
+              <w:fldChar w:fldCharType="end"/>
+            </w:r>
+          </w:hyperlink>
+        </w:p>
+        <w:p>
+          <w:pPr>
+            <w:pStyle w:val="TOC1"/>
+            <w:tabs>
+              <w:tab w:val="left" w:pos="660"/>
+              <w:tab w:val="right" w:leader="dot" w:pos="9016"/>
+            </w:tabs>
+            <w:rPr>
+              <w:rFonts w:eastAsiaTheme="minorEastAsia"/>
+              <w:noProof/>
+              <w:lang w:eastAsia="en-GB"/>
+            </w:rPr>
+          </w:pPr>
+          <w:hyperlink w:anchor="_Toc124516159" w:history="1">
+            <w:r>
+              <w:rPr>
+                <w:rStyle w:val="Hyperlink"/>
+                <w:rFonts w:cstheme="minorHAnsi"/>
+                <w:b/>
+                <w:bCs/>
+                <w:noProof/>
+              </w:rPr>
+              <w:t>6.0</w:t>
+            </w:r>
+            <w:r>
+              <w:rPr>
+                <w:rFonts w:eastAsiaTheme="minorEastAsia"/>
+                <w:noProof/>
+                <w:lang w:eastAsia="en-GB"/>
+              </w:rPr>
+              <w:tab/>
+            </w:r>
+            <w:r>
+              <w:rPr>
+                <w:rStyle w:val="Hyperlink"/>
+                <w:rFonts w:cstheme="minorHAnsi"/>
+                <w:b/>
+                <w:bCs/>
+                <w:noProof/>
+              </w:rPr>
+              <w:t>Basic System</w:t>
+            </w:r>
+            <w:r>
+              <w:rPr>
+                <w:noProof/>
+                <w:webHidden/>
+              </w:rPr>
+              <w:tab/>
+            </w:r>
+            <w:r>
+              <w:rPr>
+                <w:noProof/>
+                <w:webHidden/>
+              </w:rPr>
+              <w:fldChar w:fldCharType="begin"/>
+            </w:r>
+            <w:r>
+              <w:rPr>
+                <w:noProof/>
+                <w:webHidden/>
+              </w:rPr>
+              <w:instrText xml:space="preserve"> PAGEREF _Toc124516159 \h </w:instrText>
+            </w:r>
+            <w:r>
+              <w:rPr>
+                <w:noProof/>
+                <w:webHidden/>
+              </w:rPr>
+            </w:r>
+            <w:r>
+              <w:rPr>
+                <w:noProof/>
+                <w:webHidden/>
+              </w:rPr>
+              <w:fldChar w:fldCharType="separate"/>
+            </w:r>
+            <w:r>
+              <w:rPr>
+                <w:noProof/>
+                <w:webHidden/>
+              </w:rPr>
+              <w:t>4</w:t>
+            </w:r>
+            <w:r>
+              <w:rPr>
+                <w:noProof/>
+                <w:webHidden/>
+              </w:rPr>
+              <w:fldChar w:fldCharType="end"/>
+            </w:r>
+          </w:hyperlink>
+        </w:p>
+        <w:p>
+          <w:pPr>
+            <w:pStyle w:val="TOC1"/>
+            <w:tabs>
+              <w:tab w:val="left" w:pos="660"/>
+              <w:tab w:val="right" w:leader="dot" w:pos="9016"/>
+            </w:tabs>
+            <w:rPr>
+              <w:rFonts w:eastAsiaTheme="minorEastAsia"/>
+              <w:noProof/>
+              <w:lang w:eastAsia="en-GB"/>
+            </w:rPr>
+          </w:pPr>
+          <w:hyperlink w:anchor="_Toc124516160" w:history="1">
+            <w:r>
+              <w:rPr>
+                <w:rStyle w:val="Hyperlink"/>
+                <w:rFonts w:cstheme="minorHAnsi"/>
+                <w:b/>
+                <w:bCs/>
+                <w:noProof/>
+              </w:rPr>
+              <w:t>6.1</w:t>
+            </w:r>
+            <w:r>
+              <w:rPr>
+                <w:rFonts w:eastAsiaTheme="minorEastAsia"/>
+                <w:noProof/>
+                <w:lang w:eastAsia="en-GB"/>
+              </w:rPr>
+              <w:tab/>
+            </w:r>
+            <w:r>
+              <w:rPr>
+                <w:rStyle w:val="Hyperlink"/>
+                <w:rFonts w:cstheme="minorHAnsi"/>
+                <w:b/>
+                <w:bCs/>
+                <w:noProof/>
+              </w:rPr>
+              <w:t>Intermediate System</w:t>
+            </w:r>
+            <w:r>
+              <w:rPr>
+                <w:noProof/>
+                <w:webHidden/>
+              </w:rPr>
+              <w:tab/>
+            </w:r>
+            <w:r>
+              <w:rPr>
+                <w:noProof/>
+                <w:webHidden/>
+              </w:rPr>
+              <w:fldChar w:fldCharType="begin"/>
+            </w:r>
+            <w:r>
+              <w:rPr>
+                <w:noProof/>
+                <w:webHidden/>
+              </w:rPr>
+              <w:instrText xml:space="preserve"> PAGEREF _Toc124516160 \h </w:instrText>
+            </w:r>
+            <w:r>
+              <w:rPr>
+                <w:noProof/>
+                <w:webHidden/>
+              </w:rPr>
+            </w:r>
+            <w:r>
+              <w:rPr>
+                <w:noProof/>
+                <w:webHidden/>
+              </w:rPr>
+              <w:fldChar w:fldCharType="separate"/>
+            </w:r>
+            <w:r>
+              <w:rPr>
+                <w:noProof/>
+                <w:webHidden/>
+              </w:rPr>
+              <w:t>4</w:t>
+            </w:r>
+            <w:r>
+              <w:rPr>
+                <w:noProof/>
+                <w:webHidden/>
+              </w:rPr>
+              <w:fldChar w:fldCharType="end"/>
+            </w:r>
+          </w:hyperlink>
+        </w:p>
+        <w:p>
+          <w:pPr>
+            <w:pStyle w:val="TOC1"/>
+            <w:tabs>
+              <w:tab w:val="left" w:pos="660"/>
+              <w:tab w:val="right" w:leader="dot" w:pos="9016"/>
+            </w:tabs>
+            <w:rPr>
+              <w:rFonts w:eastAsiaTheme="minorEastAsia"/>
+              <w:noProof/>
+              <w:lang w:eastAsia="en-GB"/>
+            </w:rPr>
+          </w:pPr>
+          <w:hyperlink w:anchor="_Toc124516161" w:history="1">
+            <w:r>
+              <w:rPr>
+                <w:rStyle w:val="Hyperlink"/>
+                <w:rFonts w:cstheme="minorHAnsi"/>
+                <w:b/>
+                <w:bCs/>
+                <w:noProof/>
+              </w:rPr>
+              <w:t>6.2</w:t>
+            </w:r>
+            <w:r>
+              <w:rPr>
+                <w:rFonts w:eastAsiaTheme="minorEastAsia"/>
+                <w:noProof/>
+                <w:lang w:eastAsia="en-GB"/>
+              </w:rPr>
+              <w:tab/>
+            </w:r>
+            <w:r>
+              <w:rPr>
+                <w:rStyle w:val="Hyperlink"/>
+                <w:rFonts w:cstheme="minorHAnsi"/>
+                <w:b/>
+                <w:bCs/>
+                <w:noProof/>
+              </w:rPr>
+              <w:t>Advanced System</w:t>
+            </w:r>
+            <w:r>
+              <w:rPr>
+                <w:noProof/>
+                <w:webHidden/>
+              </w:rPr>
+              <w:tab/>
+            </w:r>
+            <w:r>
+              <w:rPr>
+                <w:noProof/>
+                <w:webHidden/>
+              </w:rPr>
+              <w:fldChar w:fldCharType="begin"/>
+            </w:r>
+            <w:r>
+              <w:rPr>
+                <w:noProof/>
+                <w:webHidden/>
+              </w:rPr>
+              <w:instrText xml:space="preserve"> PAGEREF _Toc124516161 \h </w:instrText>
+            </w:r>
+            <w:r>
+              <w:rPr>
+                <w:noProof/>
+                <w:webHidden/>
+              </w:rPr>
+            </w:r>
+            <w:r>
+              <w:rPr>
+                <w:noProof/>
+                <w:webHidden/>
+              </w:rPr>
+              <w:fldChar w:fldCharType="separate"/>
+            </w:r>
+            <w:r>
+              <w:rPr>
+                <w:noProof/>
+                <w:webHidden/>
+              </w:rPr>
+              <w:t>4</w:t>
+            </w:r>
+            <w:r>
+              <w:rPr>
+                <w:noProof/>
+                <w:webHidden/>
+              </w:rPr>
+              <w:fldChar w:fldCharType="end"/>
+            </w:r>
+          </w:hyperlink>
+        </w:p>
+        <w:p>
+          <w:pPr>
+            <w:pStyle w:val="TOC1"/>
+            <w:tabs>
+              <w:tab w:val="left" w:pos="660"/>
+              <w:tab w:val="right" w:leader="dot" w:pos="9016"/>
+            </w:tabs>
+            <w:rPr>
+              <w:rFonts w:eastAsiaTheme="minorEastAsia"/>
+              <w:noProof/>
+              <w:lang w:eastAsia="en-GB"/>
+            </w:rPr>
+          </w:pPr>
+          <w:hyperlink w:anchor="_Toc124516162" w:history="1">
+            <w:r>
+              <w:rPr>
+                <w:rStyle w:val="Hyperlink"/>
+                <w:rFonts w:cstheme="minorHAnsi"/>
+                <w:b/>
+                <w:bCs/>
+                <w:noProof/>
+              </w:rPr>
+              <w:t>7.0</w:t>
+            </w:r>
+            <w:r>
+              <w:rPr>
+                <w:rFonts w:eastAsiaTheme="minorEastAsia"/>
+                <w:noProof/>
+                <w:lang w:eastAsia="en-GB"/>
+              </w:rPr>
+              <w:tab/>
+            </w:r>
+            <w:r>
+              <w:rPr>
+                <w:rStyle w:val="Hyperlink"/>
+                <w:rFonts w:cstheme="minorHAnsi"/>
+                <w:b/>
+                <w:bCs/>
+                <w:noProof/>
+              </w:rPr>
+              <w:t>GitHub</w:t>
+            </w:r>
+            <w:r>
+              <w:rPr>
+                <w:noProof/>
+                <w:webHidden/>
+              </w:rPr>
+              <w:tab/>
+            </w:r>
+            <w:r>
+              <w:rPr>
+                <w:noProof/>
+                <w:webHidden/>
+              </w:rPr>
+              <w:fldChar w:fldCharType="begin"/>
+            </w:r>
+            <w:r>
+              <w:rPr>
+                <w:noProof/>
+                <w:webHidden/>
+              </w:rPr>
+              <w:instrText xml:space="preserve"> PAGEREF _Toc124516162 \h </w:instrText>
+            </w:r>
+            <w:r>
+              <w:rPr>
+                <w:noProof/>
+                <w:webHidden/>
+              </w:rPr>
+            </w:r>
+            <w:r>
+              <w:rPr>
+                <w:noProof/>
+                <w:webHidden/>
+              </w:rPr>
+              <w:fldChar w:fldCharType="separate"/>
+            </w:r>
+            <w:r>
+              <w:rPr>
+                <w:noProof/>
+                <w:webHidden/>
+              </w:rPr>
+              <w:t>4</w:t>
+            </w:r>
+            <w:r>
+              <w:rPr>
+                <w:noProof/>
+                <w:webHidden/>
+              </w:rPr>
+              <w:fldChar w:fldCharType="end"/>
+            </w:r>
+          </w:hyperlink>
+        </w:p>
+        <w:p>
+          <w:r>
+            <w:rPr>
+              <w:b/>
+              <w:bCs/>
+              <w:noProof/>
+            </w:rPr>
+            <w:fldChar w:fldCharType="end"/>
+          </w:r>
+        </w:p>
+      </w:sdtContent>
+    </w:sdt>
+    <w:p>
+      <w:pPr>
+        <w:pStyle w:val="TOCHeading"/>
+        <w:rPr>
+          <w:b/>
+          <w:bCs/>
+        </w:rPr>
+      </w:pPr>
+      <w:r>
+        <w:rPr>
+          <w:b/>
+          <w:bCs/>
+        </w:rPr>
+        <w:br w:type="page"/>
+      </w:r>
+    </w:p>
+    <w:p>
+      <w:pPr>
+        <w:pStyle w:val="Heading1"/>
+        <w:rPr>
+          <w:rFonts w:asciiTheme="minorHAnsi" w:hAnsiTheme="minorHAnsi" w:cstheme="minorHAnsi"/>
+          <w:b/>
+          <w:bCs/>
+          <w:color w:val="auto"/>
+          <w:sz w:val="24"/>
+          <w:szCs w:val="24"/>
+        </w:rPr>
+      </w:pPr>
+      <w:bookmarkStart w:id="0" w:name="_Toc124516154"/>
+      <w:r>
+        <w:rPr>
+          <w:rFonts w:asciiTheme="minorHAnsi" w:hAnsiTheme="minorHAnsi" w:cstheme="minorHAnsi"/>
+          <w:b/>
+          <w:bCs/>
+          <w:color w:val="auto"/>
+          <w:sz w:val="24"/>
+          <w:szCs w:val="24"/>
+        </w:rPr>
+        <w:lastRenderedPageBreak/>
+        <w:t>1.0</w:t>
+      </w:r>
+      <w:r>
+        <w:rPr>
+          <w:rFonts w:asciiTheme="minorHAnsi" w:hAnsiTheme="minorHAnsi" w:cstheme="minorHAnsi"/>
+          <w:b/>
+          <w:bCs/>
+          <w:color w:val="auto"/>
+          <w:sz w:val="24"/>
+          <w:szCs w:val="24"/>
+        </w:rPr>
+        <w:tab/>
+      </w:r>
+      <w:r>
+        <w:rPr>
+          <w:rFonts w:asciiTheme="minorHAnsi" w:hAnsiTheme="minorHAnsi" w:cstheme="minorHAnsi"/>
+          <w:b/>
+          <w:bCs/>
+          <w:color w:val="auto"/>
+          <w:sz w:val="24"/>
+          <w:szCs w:val="24"/>
+          <w:u w:val="single"/>
+        </w:rPr>
+        <w:t>Problem Description</w:t>
+      </w:r>
+      <w:bookmarkEnd w:id="0"/>
     </w:p>
     <w:p/>
-    <w:p/>
-    <w:p>
-      <w:pPr>
-        <w:rPr>
-          <w:b/>
-          <w:bCs/>
-        </w:rPr>
-      </w:pPr>
-    </w:p>
-    <w:p>
-      <w:pPr>
-        <w:rPr>
-          <w:b/>
-          <w:bCs/>
-        </w:rPr>
-      </w:pPr>
-      <w:r>
-        <w:rPr>
-          <w:b/>
-          <w:bCs/>
-        </w:rPr>
-        <w:t>Problem Description:</w:t>
-      </w:r>
-    </w:p>
-    <w:p>
-      <w:r>
-        <w:t>In this project I plan to create an image search engine that will take an image from a user’s input and compare its characteristics against a gallery of locally stored images to determine which are the most similar. The images which are deemed to be most similar will be displayed to the user. From here the user can close the application or they can choose to clear the data and chose another image to search. A possible user interface is shown below in Fig. 1</w:t>
-      </w:r>
-      <w:r>
-        <w:t>. This search function should use distance measurements to calculate which images are the most similar based on the colour and feature extraction.</w:t>
-      </w:r>
-    </w:p>
-    <w:p>
-      <w:pPr>
-        <w:rPr>
-          <w:b/>
-          <w:bCs/>
-        </w:rPr>
-      </w:pPr>
-    </w:p>
-    <w:p>
-      <w:pPr>
-        <w:rPr>
-          <w:b/>
-          <w:bCs/>
-        </w:rPr>
-      </w:pPr>
-    </w:p>
-    <w:p>
-      <w:pPr>
-        <w:rPr>
-          <w:b/>
-          <w:bCs/>
-        </w:rPr>
-      </w:pPr>
-    </w:p>
-    <w:p>
-      <w:pPr>
-        <w:rPr>
-          <w:b/>
-          <w:bCs/>
-        </w:rPr>
-      </w:pPr>
+    <w:p>
+      <w:r>
+        <w:t>In this project I plan to create an image search engine that will take an image from a user’s input and compare its characteristics against a gallery of locally stored images to determine which are the most similar. The images which are deemed to be most similar will be displayed to the user. From here the user can close the application or they can choose to clear the data and ch</w:t>
+      </w:r>
+      <w:r>
+        <w:t>o</w:t>
+      </w:r>
+      <w:r>
+        <w:t>ose another image to search. A possible user interface is shown below in Fig. 1. This search function should use distance measurements to calculate which images are the most similar based on the colour and feature extraction.</w:t>
+      </w:r>
+      <w:r>
+        <w:t xml:space="preserve"> The user should only be allowed to select images and there should be more error handling that should ensure that the user has selected an image when they press the search </w:t>
+      </w:r>
+      <w:r>
+        <w:t>button,</w:t>
+      </w:r>
+      <w:r>
+        <w:t xml:space="preserve"> and the application should inform the user there are no images in the database if the system registers there are no images.</w:t>
+      </w:r>
     </w:p>
     <w:p>
       <w:pPr>
@@ -123,13 +1158,13 @@
         <mc:AlternateContent>
           <mc:Choice Requires="wpg">
             <w:drawing>
-              <wp:anchor distT="0" distB="0" distL="114300" distR="114300" simplePos="0" relativeHeight="251661312" behindDoc="0" locked="0" layoutInCell="1" allowOverlap="1" wp14:anchorId="5F968602" wp14:editId="49A94D92">
+              <wp:anchor distT="0" distB="0" distL="114300" distR="114300" simplePos="0" relativeHeight="251660288" behindDoc="0" locked="0" layoutInCell="1" allowOverlap="1" wp14:anchorId="5F968602" wp14:editId="17473B93">
                 <wp:simplePos x="0" y="0"/>
                 <wp:positionH relativeFrom="margin">
                   <wp:align>center</wp:align>
                 </wp:positionH>
                 <wp:positionV relativeFrom="paragraph">
-                  <wp:posOffset>368572</wp:posOffset>
+                  <wp:posOffset>387350</wp:posOffset>
                 </wp:positionV>
                 <wp:extent cx="5159375" cy="3472180"/>
                 <wp:effectExtent l="0" t="0" r="3175" b="0"/>
@@ -156,7 +1191,7 @@
                           </pic:cNvPicPr>
                         </pic:nvPicPr>
                         <pic:blipFill>
-                          <a:blip r:embed="rId7">
+                          <a:blip r:embed="rId8">
                             <a:extLst>
                               <a:ext uri="{28A0092B-C50C-407E-A947-70E740481C1C}">
                                 <a14:useLocalDpi xmlns:a14="http://schemas.microsoft.com/office/drawing/2010/main" val="0"/>
@@ -203,14 +1238,26 @@
                         <wps:txbx>
                           <w:txbxContent>
                             <w:p>
+                              <w:pPr>
+                                <w:rPr>
+                                  <w:i/>
+                                  <w:iCs/>
+                                </w:rPr>
+                              </w:pPr>
                               <w:r>
                                 <w:rPr>
                                   <w:b/>
                                   <w:bCs/>
+                                  <w:i/>
+                                  <w:iCs/>
                                 </w:rPr>
                                 <w:t>Fig. 1</w:t>
                               </w:r>
                               <w:r>
+                                <w:rPr>
+                                  <w:i/>
+                                  <w:iCs/>
+                                </w:rPr>
                                 <w:t xml:space="preserve"> Possible GUI</w:t>
                               </w:r>
                             </w:p>
@@ -234,7 +1281,7 @@
           </mc:Choice>
           <mc:Fallback>
             <w:pict>
-              <v:group w14:anchorId="5F968602" id="Group 3" o:spid="_x0000_s1026" style="position:absolute;margin-left:0;margin-top:29pt;width:406.25pt;height:273.4pt;z-index:251661312;mso-position-horizontal:center;mso-position-horizontal-relative:margin;mso-width-relative:margin;mso-height-relative:margin" coordsize="47885,32131" o:gfxdata="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">
+              <v:group w14:anchorId="5F968602" id="Group 3" o:spid="_x0000_s1026" style="position:absolute;margin-left:0;margin-top:30.5pt;width:406.25pt;height:273.4pt;z-index:251660288;mso-position-horizontal:center;mso-position-horizontal-relative:margin;mso-width-relative:margin;mso-height-relative:margin" coordsize="47885,32131" o:gfxdata="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">
                 <v:shapetype id="_x0000_t75" coordsize="21600,21600" o:spt="75" o:preferrelative="t" path="m@4@5l@4@11@9@11@9@5xe" filled="f" stroked="f">
                   <v:stroke joinstyle="miter"/>
                   <v:formulas>
@@ -255,7 +1302,7 @@
                   <o:lock v:ext="edit" aspectratio="t"/>
                 </v:shapetype>
                 <v:shape id="Picture 1" o:spid="_x0000_s1027" type="#_x0000_t75" style="position:absolute;width:47885;height:28194;visibility:visible;mso-wrap-style:square" o:gfxdata="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">
-                  <v:imagedata r:id="rId8" o:title=""/>
+                  <v:imagedata r:id="rId9" o:title=""/>
                 </v:shape>
                 <v:shapetype id="_x0000_t202" coordsize="21600,21600" o:spt="202" path="m,l,21600r21600,l21600,xe">
                   <v:stroke joinstyle="miter"/>
@@ -265,14 +1312,26 @@
                   <v:textbox>
                     <w:txbxContent>
                       <w:p>
+                        <w:pPr>
+                          <w:rPr>
+                            <w:i/>
+                            <w:iCs/>
+                          </w:rPr>
+                        </w:pPr>
                         <w:r>
                           <w:rPr>
                             <w:b/>
                             <w:bCs/>
+                            <w:i/>
+                            <w:iCs/>
                           </w:rPr>
                           <w:t>Fig. 1</w:t>
                         </w:r>
                         <w:r>
+                          <w:rPr>
+                            <w:i/>
+                            <w:iCs/>
+                          </w:rPr>
                           <w:t xml:space="preserve"> Possible GUI</w:t>
                         </w:r>
                       </w:p>
@@ -296,56 +1355,205 @@
     </w:p>
     <w:p>
       <w:pPr>
-        <w:rPr>
-          <w:b/>
-          <w:bCs/>
-        </w:rPr>
-      </w:pPr>
-    </w:p>
-    <w:p>
-      <w:pPr>
-        <w:rPr>
-          <w:b/>
-          <w:bCs/>
-        </w:rPr>
-      </w:pPr>
-    </w:p>
-    <w:p>
-      <w:pPr>
-        <w:rPr>
-          <w:b/>
-          <w:bCs/>
-        </w:rPr>
-      </w:pPr>
-    </w:p>
-    <w:p>
-      <w:pPr>
-        <w:rPr>
-          <w:b/>
-          <w:bCs/>
-        </w:rPr>
-      </w:pPr>
-      <w:r>
-        <w:rPr>
-          <w:b/>
-          <w:bCs/>
+        <w:pStyle w:val="Heading1"/>
+        <w:rPr>
+          <w:rFonts w:asciiTheme="minorHAnsi" w:hAnsiTheme="minorHAnsi" w:cstheme="minorHAnsi"/>
+          <w:b/>
+          <w:bCs/>
+          <w:color w:val="auto"/>
+          <w:sz w:val="24"/>
+          <w:szCs w:val="24"/>
+        </w:rPr>
+      </w:pPr>
+      <w:bookmarkStart w:id="1" w:name="_Toc124516155"/>
+      <w:r>
+        <w:rPr>
+          <w:rFonts w:asciiTheme="minorHAnsi" w:hAnsiTheme="minorHAnsi" w:cstheme="minorHAnsi"/>
+          <w:b/>
+          <w:bCs/>
+          <w:color w:val="auto"/>
+          <w:sz w:val="24"/>
+          <w:szCs w:val="24"/>
+        </w:rPr>
+        <w:t>2.0</w:t>
+      </w:r>
+      <w:r>
+        <w:rPr>
+          <w:rFonts w:asciiTheme="minorHAnsi" w:hAnsiTheme="minorHAnsi" w:cstheme="minorHAnsi"/>
+          <w:b/>
+          <w:bCs/>
+          <w:color w:val="auto"/>
+          <w:sz w:val="24"/>
+          <w:szCs w:val="24"/>
+        </w:rPr>
+        <w:tab/>
+      </w:r>
+      <w:r>
+        <w:rPr>
+          <w:rFonts w:asciiTheme="minorHAnsi" w:hAnsiTheme="minorHAnsi" w:cstheme="minorHAnsi"/>
+          <w:b/>
+          <w:bCs/>
+          <w:color w:val="auto"/>
+          <w:sz w:val="24"/>
+          <w:szCs w:val="24"/>
+          <w:u w:val="single"/>
+        </w:rPr>
+        <w:t>Software</w:t>
+      </w:r>
+      <w:bookmarkEnd w:id="1"/>
+      <w:r>
+        <w:rPr>
+          <w:rFonts w:asciiTheme="minorHAnsi" w:hAnsiTheme="minorHAnsi" w:cstheme="minorHAnsi"/>
+          <w:b/>
+          <w:bCs/>
+          <w:color w:val="auto"/>
+          <w:sz w:val="24"/>
+          <w:szCs w:val="24"/>
+          <w:u w:val="single"/>
+        </w:rPr>
+        <w:t xml:space="preserve"> </w:t>
+      </w:r>
+    </w:p>
+    <w:p/>
+    <w:p>
+      <w:r>
+        <w:t>Eclipse</w:t>
+      </w:r>
+      <w:r>
+        <w:t>:</w:t>
+      </w:r>
+    </w:p>
+    <w:p>
+      <w:r>
+        <w:t>I plan to use the latest version of Eclipse (</w:t>
+      </w:r>
+      <w:r>
+        <w:t xml:space="preserve">Eclipse IDE for Java Developers - </w:t>
+      </w:r>
+      <w:r>
+        <w:t>v</w:t>
+      </w:r>
+      <w:r>
+        <w:t>2022-12</w:t>
+      </w:r>
+      <w:r>
+        <w:t>(4.26.0)</w:t>
+      </w:r>
+      <w:r>
+        <w:t>) to develop this application. I have chosen to program in Java in Eclipse because and I have prior experience using it</w:t>
+      </w:r>
+      <w:r>
+        <w:t xml:space="preserve"> and I can achieve all that I need to for this project only using this tool</w:t>
+      </w:r>
+      <w:r>
+        <w:t>. I also plan on using the OpenCV library</w:t>
+      </w:r>
+      <w:r>
+        <w:t xml:space="preserve"> to some degree</w:t>
+      </w:r>
+      <w:r>
+        <w:t xml:space="preserve"> during initial testing</w:t>
+      </w:r>
+      <w:r>
+        <w:t xml:space="preserve"> for this application as there are functions which will help the development of this application</w:t>
+      </w:r>
+      <w:r>
+        <w:t xml:space="preserve"> i.e. matrices and histogram</w:t>
+      </w:r>
+      <w:r>
+        <w:t>.</w:t>
+      </w:r>
+    </w:p>
+    <w:p>
+      <w:pPr>
+        <w:rPr>
+          <w:b/>
+          <w:bCs/>
+        </w:rPr>
+      </w:pPr>
+    </w:p>
+    <w:p>
+      <w:pPr>
+        <w:pStyle w:val="Heading1"/>
+        <w:rPr>
+          <w:rFonts w:asciiTheme="minorHAnsi" w:hAnsiTheme="minorHAnsi" w:cstheme="minorHAnsi"/>
+          <w:b/>
+          <w:bCs/>
+          <w:color w:val="auto"/>
+          <w:sz w:val="24"/>
+          <w:szCs w:val="24"/>
+          <w:u w:val="single"/>
+        </w:rPr>
+      </w:pPr>
+      <w:bookmarkStart w:id="2" w:name="_Toc124516156"/>
+      <w:r>
+        <w:rPr>
+          <w:rFonts w:asciiTheme="minorHAnsi" w:hAnsiTheme="minorHAnsi" w:cstheme="minorHAnsi"/>
+          <w:b/>
+          <w:bCs/>
+          <w:color w:val="auto"/>
+          <w:sz w:val="24"/>
+          <w:szCs w:val="24"/>
+        </w:rPr>
+        <w:lastRenderedPageBreak/>
+        <w:t>3.0</w:t>
+      </w:r>
+      <w:r>
+        <w:rPr>
+          <w:rFonts w:asciiTheme="minorHAnsi" w:hAnsiTheme="minorHAnsi" w:cstheme="minorHAnsi"/>
+          <w:b/>
+          <w:bCs/>
+          <w:color w:val="auto"/>
+          <w:sz w:val="24"/>
+          <w:szCs w:val="24"/>
+        </w:rPr>
+        <w:tab/>
+      </w:r>
+      <w:r>
+        <w:rPr>
+          <w:rFonts w:asciiTheme="minorHAnsi" w:hAnsiTheme="minorHAnsi" w:cstheme="minorHAnsi"/>
+          <w:b/>
+          <w:bCs/>
+          <w:color w:val="auto"/>
+          <w:sz w:val="24"/>
+          <w:szCs w:val="24"/>
+          <w:u w:val="single"/>
         </w:rPr>
         <w:t>Marking Criteria</w:t>
       </w:r>
       <w:r>
         <w:rPr>
-          <w:b/>
-          <w:bCs/>
+          <w:rFonts w:asciiTheme="minorHAnsi" w:hAnsiTheme="minorHAnsi" w:cstheme="minorHAnsi"/>
+          <w:b/>
+          <w:bCs/>
+          <w:color w:val="auto"/>
+          <w:sz w:val="24"/>
+          <w:szCs w:val="24"/>
+          <w:u w:val="single"/>
         </w:rPr>
         <w:t>/ Requirements</w:t>
       </w:r>
       <w:r>
         <w:rPr>
-          <w:b/>
-          <w:bCs/>
-        </w:rPr>
-        <w:t>:</w:t>
-      </w:r>
+          <w:rFonts w:asciiTheme="minorHAnsi" w:hAnsiTheme="minorHAnsi" w:cstheme="minorHAnsi"/>
+          <w:b/>
+          <w:bCs/>
+          <w:color w:val="auto"/>
+          <w:sz w:val="24"/>
+          <w:szCs w:val="24"/>
+          <w:u w:val="single"/>
+        </w:rPr>
+        <w:t xml:space="preserve"> (end-user)</w:t>
+      </w:r>
+      <w:bookmarkEnd w:id="2"/>
+    </w:p>
+    <w:p>
+      <w:pPr>
+        <w:rPr>
+          <w:b/>
+          <w:bCs/>
+        </w:rPr>
+      </w:pPr>
     </w:p>
     <w:p>
       <w:pPr>
@@ -371,22 +1579,7 @@
         </w:numPr>
       </w:pPr>
       <w:r>
-        <w:t>Apply</w:t>
-      </w:r>
-      <w:r>
-        <w:t xml:space="preserve"> search</w:t>
-      </w:r>
-      <w:r>
-        <w:t xml:space="preserve"> function</w:t>
-      </w:r>
-      <w:r>
-        <w:t>s</w:t>
-      </w:r>
-      <w:r>
-        <w:t xml:space="preserve"> to query image</w:t>
-      </w:r>
-      <w:r>
-        <w:t xml:space="preserve"> when requested</w:t>
+        <w:t>Query image can exist inside/outside image database. Selected image will be resized to 512x512 (like all the images in the database)</w:t>
       </w:r>
     </w:p>
     <w:p>
@@ -398,7 +1591,22 @@
         </w:numPr>
       </w:pPr>
       <w:r>
-        <w:t>Iterate through images in gallery and apply functions to each image</w:t>
+        <w:t>Apply</w:t>
+      </w:r>
+      <w:r>
+        <w:t xml:space="preserve"> search</w:t>
+      </w:r>
+      <w:r>
+        <w:t xml:space="preserve"> function</w:t>
+      </w:r>
+      <w:r>
+        <w:t>s</w:t>
+      </w:r>
+      <w:r>
+        <w:t xml:space="preserve"> to query image</w:t>
+      </w:r>
+      <w:r>
+        <w:t xml:space="preserve"> when requested</w:t>
       </w:r>
     </w:p>
     <w:p>
@@ -410,19 +1618,7 @@
         </w:numPr>
       </w:pPr>
       <w:r>
-        <w:t>Returns multiple images from gallery that are similar based on distance measurement</w:t>
-      </w:r>
-      <w:r>
-        <w:t xml:space="preserve"> (top </w:t>
-      </w:r>
-      <w:r>
-        <w:t>12</w:t>
-      </w:r>
-      <w:r>
-        <w:t xml:space="preserve"> images that are closest</w:t>
-      </w:r>
-      <w:r>
-        <w:t>)(perhaps less if some are closest but still not close)</w:t>
+        <w:t>Iterate through images in gallery and apply functions to each image</w:t>
       </w:r>
     </w:p>
     <w:p>
@@ -434,25 +1630,22 @@
         </w:numPr>
       </w:pPr>
       <w:r>
-        <w:t>Create GUI with buttons for</w:t>
-      </w:r>
-      <w:r>
-        <w:t xml:space="preserve"> image selection</w:t>
-      </w:r>
-      <w:r>
-        <w:t xml:space="preserve">, </w:t>
-      </w:r>
-      <w:r>
-        <w:t>search,</w:t>
-      </w:r>
-      <w:r>
-        <w:t xml:space="preserve"> </w:t>
-      </w:r>
-      <w:r>
-        <w:t xml:space="preserve">and </w:t>
-      </w:r>
-      <w:r>
-        <w:t>clear data</w:t>
+        <w:t>Returns multiple images from gallery that are similar based on distance measurement</w:t>
+      </w:r>
+      <w:r>
+        <w:t xml:space="preserve"> (top </w:t>
+      </w:r>
+      <w:r>
+        <w:t>1</w:t>
+      </w:r>
+      <w:r>
+        <w:t>0</w:t>
+      </w:r>
+      <w:r>
+        <w:t xml:space="preserve"> images that are closest</w:t>
+      </w:r>
+      <w:r>
+        <w:t>)(perhaps less if some are closest but still not close)</w:t>
       </w:r>
     </w:p>
     <w:p>
@@ -464,97 +1657,25 @@
         </w:numPr>
       </w:pPr>
       <w:r>
-        <w:t>Implement effective distance measurement for colour, texture, and shape</w:t>
-      </w:r>
-    </w:p>
-    <w:p>
-      <w:pPr>
-        <w:pStyle w:val="ListParagraph"/>
-        <w:numPr>
-          <w:ilvl w:val="1"/>
-          <w:numId w:val="2"/>
-        </w:numPr>
-      </w:pPr>
-      <w:r>
-        <w:t xml:space="preserve">Compare results for accuracy for histogram correlation, chi-square, </w:t>
-      </w:r>
-      <w:r>
-        <w:t>intersection,</w:t>
-      </w:r>
-      <w:r>
-        <w:t xml:space="preserve"> and </w:t>
-      </w:r>
-      <w:r>
-        <w:t>Bhattacharyya</w:t>
-      </w:r>
-      <w:r>
-        <w:t xml:space="preserve"> and implement the best method(s)</w:t>
-      </w:r>
-    </w:p>
-    <w:p>
-      <w:pPr>
-        <w:pStyle w:val="ListParagraph"/>
-        <w:numPr>
-          <w:ilvl w:val="1"/>
-          <w:numId w:val="2"/>
-        </w:numPr>
-      </w:pPr>
-      <w:r>
-        <w:t xml:space="preserve">Test results and compare accuracy for using </w:t>
-      </w:r>
-      <w:r>
-        <w:t>structural</w:t>
-      </w:r>
-      <w:r>
-        <w:t xml:space="preserve"> similarity index</w:t>
-      </w:r>
-      <w:r>
-        <w:t xml:space="preserve"> and mean squared error and their cosine similarity.</w:t>
+        <w:t>Create GUI with buttons for</w:t>
+      </w:r>
+      <w:r>
+        <w:t xml:space="preserve"> image selection</w:t>
+      </w:r>
+      <w:r>
+        <w:t xml:space="preserve">, </w:t>
+      </w:r>
+      <w:r>
+        <w:t>search,</w:t>
       </w:r>
       <w:r>
         <w:t xml:space="preserve"> </w:t>
       </w:r>
-    </w:p>
-    <w:p>
-      <w:pPr>
-        <w:pStyle w:val="ListParagraph"/>
-        <w:numPr>
-          <w:ilvl w:val="1"/>
-          <w:numId w:val="2"/>
-        </w:numPr>
-      </w:pPr>
-      <w:r>
-        <w:t>The images my search model returns should all have a cosine similarity &gt; 0. (</w:t>
-      </w:r>
-      <w:r>
-        <w:t>Images</w:t>
-      </w:r>
-      <w:r>
-        <w:t xml:space="preserve"> closer to 1 </w:t>
-      </w:r>
-      <w:r>
-        <w:t>are</w:t>
-      </w:r>
-      <w:r>
-        <w:t xml:space="preserve"> ideal). Results less than 0 should not be displayed.</w:t>
-      </w:r>
-    </w:p>
-    <w:p>
-      <w:pPr>
-        <w:pStyle w:val="ListParagraph"/>
-        <w:numPr>
-          <w:ilvl w:val="1"/>
-          <w:numId w:val="2"/>
-        </w:numPr>
-      </w:pPr>
-      <w:r>
-        <w:t xml:space="preserve">Test feature detection models like </w:t>
-      </w:r>
-      <w:r>
-        <w:t>Scale-Invariant Feature Transform (SIFT), Speeded Up Robust Features (SURF) and ORB</w:t>
-      </w:r>
-      <w:r>
-        <w:t xml:space="preserve"> and implement the strongest performing method, if it boosts performance</w:t>
+      <w:r>
+        <w:t xml:space="preserve">and </w:t>
+      </w:r>
+      <w:r>
+        <w:t>clear data</w:t>
       </w:r>
     </w:p>
     <w:p>
@@ -566,44 +1687,14 @@
         </w:numPr>
       </w:pPr>
       <w:r>
-        <w:t>Implement error handling (pop-up message) for if</w:t>
-      </w:r>
-      <w:r>
-        <w:t>:</w:t>
+        <w:t>The application should return all the best images in less than 15 seconds</w:t>
       </w:r>
     </w:p>
     <w:p>
       <w:pPr>
         <w:pStyle w:val="ListParagraph"/>
-        <w:numPr>
-          <w:ilvl w:val="1"/>
-          <w:numId w:val="2"/>
-        </w:numPr>
-      </w:pPr>
-      <w:r>
-        <w:t>T</w:t>
-      </w:r>
-      <w:r>
-        <w:t>he user clicks</w:t>
-      </w:r>
-      <w:r>
-        <w:t xml:space="preserve"> the</w:t>
-      </w:r>
-      <w:r>
-        <w:t xml:space="preserve"> “Search” button when no query image has been selected</w:t>
-      </w:r>
-    </w:p>
-    <w:p>
-      <w:pPr>
-        <w:pStyle w:val="ListParagraph"/>
-        <w:numPr>
-          <w:ilvl w:val="1"/>
-          <w:numId w:val="2"/>
-        </w:numPr>
-      </w:pPr>
-      <w:r>
-        <w:t>There are no images in the database when the user tries to search</w:t>
-      </w:r>
+        <w:ind w:left="1080"/>
+      </w:pPr>
     </w:p>
     <w:p>
       <w:pPr>
@@ -614,165 +1705,110 @@
         </w:numPr>
       </w:pPr>
       <w:r>
-        <w:t>The application should return all the best images in less than 15 seconds</w:t>
-      </w:r>
-    </w:p>
-    <w:p>
-      <w:pPr>
-        <w:rPr>
-          <w:b/>
-          <w:bCs/>
-        </w:rPr>
-      </w:pPr>
-    </w:p>
-    <w:p>
-      <w:pPr>
-        <w:rPr>
-          <w:b/>
-          <w:bCs/>
-        </w:rPr>
-      </w:pPr>
-    </w:p>
-    <w:p>
-      <w:pPr>
-        <w:rPr>
-          <w:b/>
-          <w:bCs/>
-        </w:rPr>
-      </w:pPr>
-      <w:r>
-        <w:rPr>
-          <w:b/>
-          <w:bCs/>
-        </w:rPr>
-        <w:t>Gantt Chart:</w:t>
-      </w:r>
-    </w:p>
-    <w:p>
-      <w:pPr>
-        <w:rPr>
-          <w:b/>
-          <w:bCs/>
-        </w:rPr>
-      </w:pPr>
-      <w:r>
-        <w:rPr>
-          <w:b/>
-          <w:bCs/>
-          <w:noProof/>
-        </w:rPr>
-        <w:drawing>
-          <wp:anchor distT="0" distB="0" distL="114300" distR="114300" simplePos="0" relativeHeight="251657216" behindDoc="0" locked="0" layoutInCell="1" allowOverlap="1" wp14:anchorId="07ACC711" wp14:editId="0F0FA8C4">
-            <wp:simplePos x="0" y="0"/>
-            <wp:positionH relativeFrom="margin">
-              <wp:align>left</wp:align>
-            </wp:positionH>
-            <wp:positionV relativeFrom="paragraph">
-              <wp:posOffset>310515</wp:posOffset>
-            </wp:positionV>
-            <wp:extent cx="6004560" cy="1714500"/>
-            <wp:effectExtent l="0" t="0" r="0" b="0"/>
-            <wp:wrapSquare wrapText="bothSides"/>
-            <wp:docPr id="2" name="Picture 2"/>
-            <wp:cNvGraphicFramePr>
-              <a:graphicFrameLocks xmlns:a="http://schemas.openxmlformats.org/drawingml/2006/main" noChangeAspect="1"/>
-            </wp:cNvGraphicFramePr>
-            <a:graphic xmlns:a="http://schemas.openxmlformats.org/drawingml/2006/main">
-              <a:graphicData uri="http://schemas.openxmlformats.org/drawingml/2006/picture">
-                <pic:pic xmlns:pic="http://schemas.openxmlformats.org/drawingml/2006/picture">
-                  <pic:nvPicPr>
-                    <pic:cNvPr id="1" name=""/>
-                    <pic:cNvPicPr/>
-                  </pic:nvPicPr>
-                  <pic:blipFill rotWithShape="1">
-                    <a:blip r:embed="rId9">
-                      <a:extLst>
-                        <a:ext uri="{28A0092B-C50C-407E-A947-70E740481C1C}">
-                          <a14:useLocalDpi xmlns:a14="http://schemas.microsoft.com/office/drawing/2010/main" val="0"/>
-                        </a:ext>
-                      </a:extLst>
-                    </a:blip>
-                    <a:srcRect l="625" t="2652" r="278"/>
-                    <a:stretch/>
-                  </pic:blipFill>
-                  <pic:spPr bwMode="auto">
-                    <a:xfrm>
-                      <a:off x="0" y="0"/>
-                      <a:ext cx="6004560" cy="1714500"/>
-                    </a:xfrm>
-                    <a:prstGeom prst="rect">
-                      <a:avLst/>
-                    </a:prstGeom>
-                    <a:ln>
-                      <a:noFill/>
-                    </a:ln>
-                    <a:extLst>
-                      <a:ext uri="{53640926-AAD7-44D8-BBD7-CCE9431645EC}">
-                        <a14:shadowObscured xmlns:a14="http://schemas.microsoft.com/office/drawing/2010/main"/>
-                      </a:ext>
-                    </a:extLst>
-                  </pic:spPr>
-                </pic:pic>
-              </a:graphicData>
-            </a:graphic>
-            <wp14:sizeRelH relativeFrom="margin">
-              <wp14:pctWidth>0</wp14:pctWidth>
-            </wp14:sizeRelH>
-            <wp14:sizeRelV relativeFrom="margin">
-              <wp14:pctHeight>0</wp14:pctHeight>
-            </wp14:sizeRelV>
-          </wp:anchor>
-        </w:drawing>
-      </w:r>
-    </w:p>
-    <w:p>
-      <w:pPr>
-        <w:rPr>
-          <w:b/>
-          <w:bCs/>
-        </w:rPr>
-      </w:pPr>
-    </w:p>
-    <w:p>
-      <w:pPr>
-        <w:rPr>
-          <w:b/>
-          <w:bCs/>
-        </w:rPr>
-      </w:pPr>
-      <w:r>
-        <w:rPr>
-          <w:b/>
-          <w:bCs/>
-        </w:rPr>
-        <w:br w:type="page"/>
-      </w:r>
-    </w:p>
-    <w:p>
-      <w:pPr>
-        <w:rPr>
-          <w:b/>
-          <w:bCs/>
-        </w:rPr>
-      </w:pPr>
-      <w:r>
-        <w:rPr>
-          <w:b/>
-          <w:bCs/>
-        </w:rPr>
-        <w:lastRenderedPageBreak/>
-        <w:t>Goals:</w:t>
-      </w:r>
-    </w:p>
-    <w:p>
-      <w:r>
-        <w:t>Compare using distance measurements</w:t>
-      </w:r>
-    </w:p>
-    <w:p>
-      <w:r>
-        <w:t>Colour:</w:t>
-      </w:r>
+        <w:t>Implement effective distance measurement for colour, texture, and shape</w:t>
+      </w:r>
+    </w:p>
+    <w:p>
+      <w:pPr>
+        <w:pStyle w:val="ListParagraph"/>
+        <w:numPr>
+          <w:ilvl w:val="1"/>
+          <w:numId w:val="11"/>
+        </w:numPr>
+      </w:pPr>
+      <w:r>
+        <w:t xml:space="preserve">Compare results for accuracy for histogram correlation, chi-square, </w:t>
+      </w:r>
+      <w:r>
+        <w:t>intersection,</w:t>
+      </w:r>
+      <w:r>
+        <w:t xml:space="preserve"> and </w:t>
+      </w:r>
+      <w:r>
+        <w:t>Bhattacharyya</w:t>
+      </w:r>
+      <w:r>
+        <w:t xml:space="preserve"> and implement the best method(s)</w:t>
+      </w:r>
+    </w:p>
+    <w:p>
+      <w:pPr>
+        <w:pStyle w:val="ListParagraph"/>
+        <w:numPr>
+          <w:ilvl w:val="1"/>
+          <w:numId w:val="11"/>
+        </w:numPr>
+      </w:pPr>
+      <w:r>
+        <w:t>Implement the best performing function</w:t>
+      </w:r>
+      <w:r>
+        <w:t>(s)</w:t>
+      </w:r>
+      <w:r>
+        <w:t xml:space="preserve"> manually without the use of OpenCV functions</w:t>
+      </w:r>
+    </w:p>
+    <w:p>
+      <w:pPr>
+        <w:pStyle w:val="ListParagraph"/>
+        <w:numPr>
+          <w:ilvl w:val="1"/>
+          <w:numId w:val="11"/>
+        </w:numPr>
+      </w:pPr>
+      <w:r>
+        <w:t>Test using thresholding and edge detection for feature extraction</w:t>
+      </w:r>
+    </w:p>
+    <w:p>
+      <w:pPr>
+        <w:pStyle w:val="ListParagraph"/>
+        <w:numPr>
+          <w:ilvl w:val="1"/>
+          <w:numId w:val="11"/>
+        </w:numPr>
+      </w:pPr>
+      <w:r>
+        <w:t>Test using the Local Binary Patterns (LBP) descriptor, to extract texture features</w:t>
+      </w:r>
+    </w:p>
+    <w:p>
+      <w:pPr>
+        <w:pStyle w:val="ListParagraph"/>
+        <w:ind w:left="1800"/>
+      </w:pPr>
+    </w:p>
+    <w:p>
+      <w:pPr>
+        <w:pStyle w:val="ListParagraph"/>
+        <w:numPr>
+          <w:ilvl w:val="0"/>
+          <w:numId w:val="11"/>
+        </w:numPr>
+      </w:pPr>
+      <w:r>
+        <w:t>Implement Precision-Recall curves to analyse performance</w:t>
+      </w:r>
+    </w:p>
+    <w:p>
+      <w:pPr>
+        <w:pStyle w:val="ListParagraph"/>
+        <w:numPr>
+          <w:ilvl w:val="0"/>
+          <w:numId w:val="11"/>
+        </w:numPr>
+      </w:pPr>
+      <w:r>
+        <w:t>Improve scalability by calculating features offline for image database</w:t>
+      </w:r>
+    </w:p>
+    <w:p>
+      <w:pPr>
+        <w:pStyle w:val="ListParagraph"/>
+        <w:ind w:left="1800"/>
+      </w:pPr>
     </w:p>
     <w:p>
       <w:pPr>
@@ -783,14 +1819,10 @@
         </w:numPr>
       </w:pPr>
       <w:r>
-        <w:t>colour histogram (</w:t>
-      </w:r>
-      <w:r>
-        <w:rPr>
-          <w:i/>
-          <w:iCs/>
-        </w:rPr>
-        <w:t>primary)</w:t>
+        <w:t>Implement error handling (pop-up message) for if</w:t>
+      </w:r>
+      <w:r>
+        <w:t>:</w:t>
       </w:r>
     </w:p>
     <w:p>
@@ -798,17 +1830,417 @@
         <w:pStyle w:val="ListParagraph"/>
         <w:numPr>
           <w:ilvl w:val="1"/>
-          <w:numId w:val="2"/>
+          <w:numId w:val="12"/>
         </w:numPr>
       </w:pPr>
       <w:r>
-        <w:t xml:space="preserve">using </w:t>
-      </w:r>
-      <w:r>
-        <w:t xml:space="preserve">histogram correlation, chi-square, intersection, and </w:t>
-      </w:r>
-      <w:r>
-        <w:t>Bhattacharyya</w:t>
+        <w:t>T</w:t>
+      </w:r>
+      <w:r>
+        <w:t>he user clicks</w:t>
+      </w:r>
+      <w:r>
+        <w:t xml:space="preserve"> the</w:t>
+      </w:r>
+      <w:r>
+        <w:t xml:space="preserve"> “Search” button when no query image has been selected</w:t>
+      </w:r>
+    </w:p>
+    <w:p>
+      <w:pPr>
+        <w:pStyle w:val="ListParagraph"/>
+        <w:numPr>
+          <w:ilvl w:val="1"/>
+          <w:numId w:val="12"/>
+        </w:numPr>
+      </w:pPr>
+      <w:r>
+        <w:t>There are no images in the database when the user tries to search</w:t>
+      </w:r>
+    </w:p>
+    <w:p>
+      <w:pPr>
+        <w:pStyle w:val="ListParagraph"/>
+        <w:numPr>
+          <w:ilvl w:val="1"/>
+          <w:numId w:val="12"/>
+        </w:numPr>
+      </w:pPr>
+      <w:r>
+        <w:t>The user selects an invalid file type i.e</w:t>
+      </w:r>
+      <w:r>
+        <w:t>.</w:t>
+      </w:r>
+      <w:r>
+        <w:t xml:space="preserve"> not jpg</w:t>
+      </w:r>
+    </w:p>
+    <w:p>
+      <w:pPr>
+        <w:pStyle w:val="ListParagraph"/>
+        <w:ind w:left="1800"/>
+      </w:pPr>
+    </w:p>
+    <w:p>
+      <w:pPr>
+        <w:rPr>
+          <w:b/>
+          <w:bCs/>
+        </w:rPr>
+      </w:pPr>
+    </w:p>
+    <w:p>
+      <w:pPr>
+        <w:rPr>
+          <w:b/>
+          <w:bCs/>
+        </w:rPr>
+      </w:pPr>
+    </w:p>
+    <w:p>
+      <w:pPr>
+        <w:pStyle w:val="Heading1"/>
+        <w:rPr>
+          <w:rFonts w:asciiTheme="minorHAnsi" w:hAnsiTheme="minorHAnsi" w:cstheme="minorHAnsi"/>
+          <w:b/>
+          <w:bCs/>
+          <w:u w:val="single"/>
+        </w:rPr>
+      </w:pPr>
+      <w:bookmarkStart w:id="3" w:name="_Toc124516157"/>
+      <w:r>
+        <w:rPr>
+          <w:rFonts w:asciiTheme="minorHAnsi" w:hAnsiTheme="minorHAnsi" w:cstheme="minorHAnsi"/>
+          <w:b/>
+          <w:bCs/>
+          <w:noProof/>
+          <w:color w:val="auto"/>
+          <w:sz w:val="24"/>
+          <w:szCs w:val="24"/>
+        </w:rPr>
+        <mc:AlternateContent>
+          <mc:Choice Requires="wpg">
+            <w:drawing>
+              <wp:anchor distT="0" distB="0" distL="114300" distR="114300" simplePos="0" relativeHeight="251663360" behindDoc="0" locked="0" layoutInCell="1" allowOverlap="1" wp14:anchorId="5ADC8710" wp14:editId="7DD113FC">
+                <wp:simplePos x="0" y="0"/>
+                <wp:positionH relativeFrom="column">
+                  <wp:posOffset>-138223</wp:posOffset>
+                </wp:positionH>
+                <wp:positionV relativeFrom="paragraph">
+                  <wp:posOffset>431076</wp:posOffset>
+                </wp:positionV>
+                <wp:extent cx="6004560" cy="2182216"/>
+                <wp:effectExtent l="0" t="0" r="0" b="8890"/>
+                <wp:wrapTopAndBottom/>
+                <wp:docPr id="5" name="Group 5"/>
+                <wp:cNvGraphicFramePr/>
+                <a:graphic xmlns:a="http://schemas.openxmlformats.org/drawingml/2006/main">
+                  <a:graphicData uri="http://schemas.microsoft.com/office/word/2010/wordprocessingGroup">
+                    <wpg:wgp>
+                      <wpg:cNvGrpSpPr/>
+                      <wpg:grpSpPr>
+                        <a:xfrm>
+                          <a:off x="0" y="0"/>
+                          <a:ext cx="6004560" cy="2182216"/>
+                          <a:chOff x="0" y="0"/>
+                          <a:chExt cx="6004560" cy="2182216"/>
+                        </a:xfrm>
+                      </wpg:grpSpPr>
+                      <pic:pic xmlns:pic="http://schemas.openxmlformats.org/drawingml/2006/picture">
+                        <pic:nvPicPr>
+                          <pic:cNvPr id="2" name="Picture 2"/>
+                          <pic:cNvPicPr>
+                            <a:picLocks noChangeAspect="1"/>
+                          </pic:cNvPicPr>
+                        </pic:nvPicPr>
+                        <pic:blipFill rotWithShape="1">
+                          <a:blip r:embed="rId10">
+                            <a:extLst>
+                              <a:ext uri="{28A0092B-C50C-407E-A947-70E740481C1C}">
+                                <a14:useLocalDpi xmlns:a14="http://schemas.microsoft.com/office/drawing/2010/main" val="0"/>
+                              </a:ext>
+                            </a:extLst>
+                          </a:blip>
+                          <a:srcRect l="625" t="2652" r="278"/>
+                          <a:stretch/>
+                        </pic:blipFill>
+                        <pic:spPr bwMode="auto">
+                          <a:xfrm>
+                            <a:off x="0" y="0"/>
+                            <a:ext cx="6004560" cy="1714500"/>
+                          </a:xfrm>
+                          <a:prstGeom prst="rect">
+                            <a:avLst/>
+                          </a:prstGeom>
+                          <a:ln>
+                            <a:noFill/>
+                          </a:ln>
+                          <a:extLst>
+                            <a:ext uri="{53640926-AAD7-44D8-BBD7-CCE9431645EC}">
+                              <a14:shadowObscured xmlns:a14="http://schemas.microsoft.com/office/drawing/2010/main"/>
+                            </a:ext>
+                          </a:extLst>
+                        </pic:spPr>
+                      </pic:pic>
+                      <wps:wsp>
+                        <wps:cNvPr id="4" name="Text Box 2"/>
+                        <wps:cNvSpPr txBox="1">
+                          <a:spLocks noChangeArrowheads="1"/>
+                        </wps:cNvSpPr>
+                        <wps:spPr bwMode="auto">
+                          <a:xfrm>
+                            <a:off x="2339163" y="1765005"/>
+                            <a:ext cx="1330039" cy="417211"/>
+                          </a:xfrm>
+                          <a:prstGeom prst="rect">
+                            <a:avLst/>
+                          </a:prstGeom>
+                          <a:solidFill>
+                            <a:srgbClr val="FFFFFF"/>
+                          </a:solidFill>
+                          <a:ln w="9525">
+                            <a:noFill/>
+                            <a:miter lim="800000"/>
+                            <a:headEnd/>
+                            <a:tailEnd/>
+                          </a:ln>
+                        </wps:spPr>
+                        <wps:txbx>
+                          <w:txbxContent>
+                            <w:p>
+                              <w:pPr>
+                                <w:rPr>
+                                  <w:i/>
+                                  <w:iCs/>
+                                </w:rPr>
+                              </w:pPr>
+                              <w:r>
+                                <w:rPr>
+                                  <w:b/>
+                                  <w:bCs/>
+                                  <w:i/>
+                                  <w:iCs/>
+                                </w:rPr>
+                                <w:t xml:space="preserve">Fig. </w:t>
+                              </w:r>
+                              <w:r>
+                                <w:rPr>
+                                  <w:b/>
+                                  <w:bCs/>
+                                  <w:i/>
+                                  <w:iCs/>
+                                </w:rPr>
+                                <w:t>2</w:t>
+                              </w:r>
+                              <w:r>
+                                <w:rPr>
+                                  <w:i/>
+                                  <w:iCs/>
+                                </w:rPr>
+                                <w:t xml:space="preserve"> </w:t>
+                              </w:r>
+                              <w:r>
+                                <w:rPr>
+                                  <w:i/>
+                                  <w:iCs/>
+                                </w:rPr>
+                                <w:t>Gantt Chart</w:t>
+                              </w:r>
+                            </w:p>
+                          </w:txbxContent>
+                        </wps:txbx>
+                        <wps:bodyPr rot="0" vert="horz" wrap="square" lIns="91440" tIns="45720" rIns="91440" bIns="45720" anchor="t" anchorCtr="0">
+                          <a:noAutofit/>
+                        </wps:bodyPr>
+                      </wps:wsp>
+                    </wpg:wgp>
+                  </a:graphicData>
+                </a:graphic>
+              </wp:anchor>
+            </w:drawing>
+          </mc:Choice>
+          <mc:Fallback>
+            <w:pict>
+              <v:group w14:anchorId="5ADC8710" id="Group 5" o:spid="_x0000_s1029" style="position:absolute;margin-left:-10.9pt;margin-top:33.95pt;width:472.8pt;height:171.85pt;z-index:251663360" coordsize="60045,21822" o:gfxdata="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">
+                <v:shape id="Picture 2" o:spid="_x0000_s1030" type="#_x0000_t75" style="position:absolute;width:60045;height:17145;visibility:visible;mso-wrap-style:square" o:gfxdata="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">
+                  <v:imagedata r:id="rId11" o:title="" croptop="1738f" cropleft="410f" cropright="182f"/>
+                </v:shape>
+                <v:shape id="Text Box 2" o:spid="_x0000_s1031" type="#_x0000_t202" style="position:absolute;left:23391;top:17650;width:13301;height:4172;visibility:visible;mso-wrap-style:square;v-text-anchor:top" o:gfxdata="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" stroked="f">
+                  <v:textbox>
+                    <w:txbxContent>
+                      <w:p>
+                        <w:pPr>
+                          <w:rPr>
+                            <w:i/>
+                            <w:iCs/>
+                          </w:rPr>
+                        </w:pPr>
+                        <w:r>
+                          <w:rPr>
+                            <w:b/>
+                            <w:bCs/>
+                            <w:i/>
+                            <w:iCs/>
+                          </w:rPr>
+                          <w:t xml:space="preserve">Fig. </w:t>
+                        </w:r>
+                        <w:r>
+                          <w:rPr>
+                            <w:b/>
+                            <w:bCs/>
+                            <w:i/>
+                            <w:iCs/>
+                          </w:rPr>
+                          <w:t>2</w:t>
+                        </w:r>
+                        <w:r>
+                          <w:rPr>
+                            <w:i/>
+                            <w:iCs/>
+                          </w:rPr>
+                          <w:t xml:space="preserve"> </w:t>
+                        </w:r>
+                        <w:r>
+                          <w:rPr>
+                            <w:i/>
+                            <w:iCs/>
+                          </w:rPr>
+                          <w:t>Gantt Chart</w:t>
+                        </w:r>
+                      </w:p>
+                    </w:txbxContent>
+                  </v:textbox>
+                </v:shape>
+                <w10:wrap type="topAndBottom"/>
+              </v:group>
+            </w:pict>
+          </mc:Fallback>
+        </mc:AlternateContent>
+      </w:r>
+      <w:r>
+        <w:rPr>
+          <w:rFonts w:asciiTheme="minorHAnsi" w:hAnsiTheme="minorHAnsi" w:cstheme="minorHAnsi"/>
+          <w:b/>
+          <w:bCs/>
+          <w:color w:val="auto"/>
+          <w:sz w:val="24"/>
+          <w:szCs w:val="24"/>
+        </w:rPr>
+        <w:t>4.0</w:t>
+      </w:r>
+      <w:r>
+        <w:rPr>
+          <w:rFonts w:asciiTheme="minorHAnsi" w:hAnsiTheme="minorHAnsi" w:cstheme="minorHAnsi"/>
+          <w:b/>
+          <w:bCs/>
+          <w:color w:val="auto"/>
+          <w:sz w:val="24"/>
+          <w:szCs w:val="24"/>
+        </w:rPr>
+        <w:tab/>
+      </w:r>
+      <w:r>
+        <w:rPr>
+          <w:rFonts w:asciiTheme="minorHAnsi" w:hAnsiTheme="minorHAnsi" w:cstheme="minorHAnsi"/>
+          <w:b/>
+          <w:bCs/>
+          <w:color w:val="auto"/>
+          <w:sz w:val="24"/>
+          <w:szCs w:val="24"/>
+          <w:u w:val="single"/>
+        </w:rPr>
+        <w:t>Gantt Chart</w:t>
+      </w:r>
+      <w:bookmarkEnd w:id="3"/>
+    </w:p>
+    <w:p>
+      <w:pPr>
+        <w:rPr>
+          <w:b/>
+          <w:bCs/>
+        </w:rPr>
+      </w:pPr>
+    </w:p>
+    <w:p>
+      <w:pPr>
+        <w:rPr>
+          <w:b/>
+          <w:bCs/>
+        </w:rPr>
+      </w:pPr>
+    </w:p>
+    <w:p>
+      <w:pPr>
+        <w:pStyle w:val="Heading1"/>
+        <w:rPr>
+          <w:rFonts w:asciiTheme="minorHAnsi" w:hAnsiTheme="minorHAnsi" w:cstheme="minorHAnsi"/>
+          <w:b/>
+          <w:bCs/>
+        </w:rPr>
+      </w:pPr>
+      <w:r>
+        <w:br w:type="page"/>
+      </w:r>
+      <w:bookmarkStart w:id="4" w:name="_Toc124516158"/>
+      <w:r>
+        <w:rPr>
+          <w:rFonts w:asciiTheme="minorHAnsi" w:hAnsiTheme="minorHAnsi" w:cstheme="minorHAnsi"/>
+          <w:b/>
+          <w:bCs/>
+          <w:color w:val="auto"/>
+          <w:sz w:val="24"/>
+          <w:szCs w:val="24"/>
+        </w:rPr>
+        <w:lastRenderedPageBreak/>
+        <w:t>5.0</w:t>
+      </w:r>
+      <w:r>
+        <w:rPr>
+          <w:rFonts w:asciiTheme="minorHAnsi" w:hAnsiTheme="minorHAnsi" w:cstheme="minorHAnsi"/>
+          <w:b/>
+          <w:bCs/>
+          <w:color w:val="auto"/>
+          <w:sz w:val="24"/>
+          <w:szCs w:val="24"/>
+        </w:rPr>
+        <w:tab/>
+      </w:r>
+      <w:r>
+        <w:rPr>
+          <w:rFonts w:asciiTheme="minorHAnsi" w:hAnsiTheme="minorHAnsi" w:cstheme="minorHAnsi"/>
+          <w:b/>
+          <w:bCs/>
+          <w:color w:val="auto"/>
+          <w:sz w:val="24"/>
+          <w:szCs w:val="24"/>
+          <w:u w:val="single"/>
+        </w:rPr>
+        <w:t>Goals</w:t>
+      </w:r>
+      <w:bookmarkEnd w:id="4"/>
+    </w:p>
+    <w:p>
+      <w:pPr>
+        <w:rPr>
+          <w:b/>
+          <w:bCs/>
+        </w:rPr>
+      </w:pPr>
+    </w:p>
+    <w:p>
+      <w:pPr>
+        <w:rPr>
+          <w:b/>
+          <w:bCs/>
+        </w:rPr>
+      </w:pPr>
+      <w:r>
+        <w:rPr>
+          <w:b/>
+          <w:bCs/>
+        </w:rPr>
+        <w:t>Colour:</w:t>
       </w:r>
     </w:p>
     <w:p>
@@ -820,107 +2252,29 @@
         </w:numPr>
       </w:pPr>
       <w:r>
-        <w:t>s</w:t>
-      </w:r>
-      <w:r>
-        <w:t>egment colour proportion by region and by spatial relationship among several colour regions</w:t>
-      </w:r>
-      <w:r>
-        <w:t xml:space="preserve"> (</w:t>
+        <w:t>colour histogram (</w:t>
       </w:r>
       <w:r>
         <w:rPr>
           <w:i/>
           <w:iCs/>
         </w:rPr>
-        <w:t>secondary</w:t>
-      </w:r>
-      <w:r>
-        <w:t xml:space="preserve">) </w:t>
-      </w:r>
-      <w:r>
-        <w:rPr>
-          <w:i/>
-          <w:iCs/>
-        </w:rPr>
-        <w:t>optional addition, time/ result dependent</w:t>
-      </w:r>
-    </w:p>
-    <w:p>
-      <w:r>
-        <w:t>Shape: segmentation or edge detection</w:t>
+        <w:t>primary)</w:t>
       </w:r>
     </w:p>
     <w:p>
       <w:pPr>
         <w:pStyle w:val="ListParagraph"/>
         <w:numPr>
-          <w:ilvl w:val="0"/>
-          <w:numId w:val="10"/>
+          <w:ilvl w:val="1"/>
+          <w:numId w:val="13"/>
         </w:numPr>
       </w:pPr>
       <w:r>
-        <w:t xml:space="preserve">Test models using </w:t>
-      </w:r>
-      <w:bookmarkStart w:id="0" w:name="_Hlk124382125"/>
-      <w:r>
-        <w:t>Scale-Invariant Feature Transform (SIFT)</w:t>
-      </w:r>
-      <w:r>
-        <w:t xml:space="preserve">, </w:t>
-      </w:r>
-      <w:r>
-        <w:t>Speeded Up Robust Features</w:t>
-      </w:r>
-      <w:r>
-        <w:t xml:space="preserve"> (SURF) and </w:t>
-      </w:r>
-      <w:r>
-        <w:t>ORB</w:t>
-      </w:r>
-    </w:p>
-    <w:p>
-      <w:r>
-        <w:t>Texture: two-dimensional grey level variation</w:t>
-      </w:r>
-    </w:p>
-    <w:bookmarkEnd w:id="0"/>
-    <w:p>
-      <w:pPr>
-        <w:rPr>
-          <w:b/>
-          <w:bCs/>
-        </w:rPr>
-      </w:pPr>
-    </w:p>
-    <w:p>
-      <w:pPr>
-        <w:rPr>
-          <w:b/>
-          <w:bCs/>
-        </w:rPr>
-      </w:pPr>
-    </w:p>
-    <w:p>
-      <w:pPr>
-        <w:rPr>
-          <w:b/>
-          <w:bCs/>
-        </w:rPr>
-      </w:pPr>
-      <w:r>
-        <w:rPr>
-          <w:b/>
-          <w:bCs/>
-        </w:rPr>
-        <w:t>Basic System</w:t>
-      </w:r>
-      <w:r>
-        <w:rPr>
-          <w:b/>
-          <w:bCs/>
-        </w:rPr>
-        <w:t>:</w:t>
+        <w:t xml:space="preserve">using histogram correlation, chi-square, intersection, and </w:t>
+      </w:r>
+      <w:r>
+        <w:t>Bhattacharyya</w:t>
       </w:r>
     </w:p>
     <w:p>
@@ -932,60 +2286,172 @@
         </w:numPr>
       </w:pPr>
       <w:r>
-        <w:t xml:space="preserve">Returns best matched images based on a single method of either </w:t>
-      </w:r>
-      <w:r>
-        <w:t xml:space="preserve">correlation, chi-square, intersection, and </w:t>
-      </w:r>
-      <w:r>
-        <w:t>Bhattacharyya</w:t>
-      </w:r>
-      <w:r>
-        <w:t>. This will be hardcoded in</w:t>
-      </w:r>
-      <w:r>
-        <w:t xml:space="preserve"> the backend</w:t>
-      </w:r>
-      <w:r>
-        <w:t xml:space="preserve"> but can be </w:t>
-      </w:r>
-      <w:r>
-        <w:t xml:space="preserve">easily </w:t>
-      </w:r>
-      <w:r>
-        <w:t>changed at any time. The method chosen for this system will be determined by some accuracy tests to determine which measurement is best</w:t>
+        <w:t>s</w:t>
+      </w:r>
+      <w:r>
+        <w:t>egment colour proportion by region and by spatial relationship among several colour regions</w:t>
+      </w:r>
+      <w:r>
+        <w:t xml:space="preserve"> (</w:t>
+      </w:r>
+      <w:r>
+        <w:rPr>
+          <w:i/>
+          <w:iCs/>
+        </w:rPr>
+        <w:t>secondary</w:t>
+      </w:r>
+      <w:r>
+        <w:t xml:space="preserve">) </w:t>
+      </w:r>
+      <w:r>
+        <w:rPr>
+          <w:i/>
+          <w:iCs/>
+        </w:rPr>
+        <w:t>optional addition, time/ result dependent</w:t>
+      </w:r>
+    </w:p>
+    <w:p>
+      <w:r>
+        <w:rPr>
+          <w:b/>
+          <w:bCs/>
+        </w:rPr>
+        <w:t>Shape:</w:t>
+      </w:r>
+      <w:r>
+        <w:t xml:space="preserve"> </w:t>
+      </w:r>
+      <w:r>
+        <w:t>S</w:t>
+      </w:r>
+      <w:r>
+        <w:t>egmentation</w:t>
+      </w:r>
+      <w:r>
+        <w:t>/thresholding</w:t>
+      </w:r>
+      <w:r>
+        <w:t xml:space="preserve"> or edge detection</w:t>
+      </w:r>
+      <w:r>
+        <w:t xml:space="preserve"> (compare results using Euclidean distance </w:t>
+      </w:r>
+      <w:r>
+        <w:t>and/</w:t>
+      </w:r>
+      <w:r>
+        <w:t>or chi-squared distance).</w:t>
+      </w:r>
+    </w:p>
+    <w:p>
+      <w:bookmarkStart w:id="5" w:name="_Hlk124382125"/>
+      <w:r>
+        <w:rPr>
+          <w:b/>
+          <w:bCs/>
+        </w:rPr>
+        <w:t>Texture:</w:t>
+      </w:r>
+      <w:r>
+        <w:t xml:space="preserve"> </w:t>
+      </w:r>
+      <w:r>
+        <w:t>T</w:t>
+      </w:r>
+      <w:r>
+        <w:t>wo-dimensional grey level variation</w:t>
+      </w:r>
+      <w:r>
+        <w:t xml:space="preserve">, using </w:t>
+      </w:r>
+      <w:r>
+        <w:t>Local Binary Patterns (LBP)</w:t>
+      </w:r>
+      <w:r>
+        <w:t xml:space="preserve"> </w:t>
+      </w:r>
+      <w:r>
+        <w:t xml:space="preserve">(compare results using Euclidean distance </w:t>
+      </w:r>
+      <w:r>
+        <w:t>and/</w:t>
+      </w:r>
+      <w:r>
+        <w:t>or chi-squared distance)</w:t>
       </w:r>
       <w:r>
         <w:t>.</w:t>
       </w:r>
     </w:p>
-    <w:p>
-      <w:pPr>
-        <w:pStyle w:val="ListParagraph"/>
-        <w:ind w:left="1080"/>
-      </w:pPr>
-    </w:p>
-    <w:p>
-      <w:pPr>
-        <w:rPr>
-          <w:b/>
-          <w:bCs/>
-        </w:rPr>
-      </w:pPr>
-      <w:r>
-        <w:rPr>
-          <w:b/>
-          <w:bCs/>
-        </w:rPr>
-        <w:t>Intermediate System</w:t>
-      </w:r>
-      <w:r>
-        <w:rPr>
-          <w:b/>
-          <w:bCs/>
-        </w:rPr>
-        <w:t>:</w:t>
-      </w:r>
+    <w:p/>
+    <w:p>
+      <w:r>
+        <w:t>For testing I will split the image database into 20% test images and 80% image gallery (database)</w:t>
+      </w:r>
+      <w:r>
+        <w:t>. This means that the query image will not appear in the results and the performance analysis will be more accurate.</w:t>
+      </w:r>
+    </w:p>
+    <w:bookmarkEnd w:id="5"/>
+    <w:p>
+      <w:pPr>
+        <w:rPr>
+          <w:b/>
+          <w:bCs/>
+        </w:rPr>
+      </w:pPr>
+    </w:p>
+    <w:p>
+      <w:pPr>
+        <w:pStyle w:val="Heading1"/>
+        <w:rPr>
+          <w:rFonts w:asciiTheme="minorHAnsi" w:hAnsiTheme="minorHAnsi" w:cstheme="minorHAnsi"/>
+          <w:b/>
+          <w:bCs/>
+          <w:color w:val="auto"/>
+          <w:sz w:val="24"/>
+          <w:szCs w:val="24"/>
+          <w:u w:val="single"/>
+        </w:rPr>
+      </w:pPr>
+      <w:bookmarkStart w:id="6" w:name="_Toc124516159"/>
+      <w:r>
+        <w:rPr>
+          <w:rFonts w:asciiTheme="minorHAnsi" w:hAnsiTheme="minorHAnsi" w:cstheme="minorHAnsi"/>
+          <w:b/>
+          <w:bCs/>
+          <w:color w:val="auto"/>
+          <w:sz w:val="24"/>
+          <w:szCs w:val="24"/>
+        </w:rPr>
+        <w:t>6.0</w:t>
+      </w:r>
+      <w:r>
+        <w:rPr>
+          <w:rFonts w:asciiTheme="minorHAnsi" w:hAnsiTheme="minorHAnsi" w:cstheme="minorHAnsi"/>
+          <w:b/>
+          <w:bCs/>
+          <w:color w:val="auto"/>
+          <w:sz w:val="24"/>
+          <w:szCs w:val="24"/>
+        </w:rPr>
+        <w:tab/>
+      </w:r>
+      <w:r>
+        <w:rPr>
+          <w:rFonts w:asciiTheme="minorHAnsi" w:hAnsiTheme="minorHAnsi" w:cstheme="minorHAnsi"/>
+          <w:b/>
+          <w:bCs/>
+          <w:color w:val="auto"/>
+          <w:sz w:val="24"/>
+          <w:szCs w:val="24"/>
+          <w:u w:val="single"/>
+        </w:rPr>
+        <w:t>Basic System</w:t>
+      </w:r>
+      <w:bookmarkEnd w:id="6"/>
     </w:p>
     <w:p>
       <w:pPr>
@@ -996,53 +2462,84 @@
         </w:numPr>
       </w:pPr>
       <w:r>
-        <w:t>Implement</w:t>
-      </w:r>
-      <w:r>
-        <w:t xml:space="preserve"> </w:t>
-      </w:r>
-      <w:r>
-        <w:t>structural similarity index</w:t>
-      </w:r>
-      <w:r>
-        <w:t xml:space="preserve"> and mean squared error and their cosine similarity</w:t>
-      </w:r>
-      <w:r>
-        <w:t>, to  combine the best performing methods from the basic system and improve overall results.</w:t>
-      </w:r>
-      <w:r>
-        <w:t xml:space="preserve"> </w:t>
-      </w:r>
-    </w:p>
-    <w:p>
-      <w:pPr>
-        <w:rPr>
-          <w:b/>
-          <w:bCs/>
-        </w:rPr>
-      </w:pPr>
-    </w:p>
-    <w:p>
-      <w:pPr>
-        <w:rPr>
-          <w:b/>
-          <w:bCs/>
-        </w:rPr>
-      </w:pPr>
-      <w:r>
-        <w:rPr>
-          <w:b/>
-          <w:bCs/>
-        </w:rPr>
-        <w:t>Advanced System</w:t>
-      </w:r>
-      <w:r>
-        <w:rPr>
-          <w:b/>
-          <w:bCs/>
-        </w:rPr>
-        <w:t>:</w:t>
-      </w:r>
+        <w:t xml:space="preserve">Returns best matched images based on a single method of either correlation, chi-square, intersection, and </w:t>
+      </w:r>
+      <w:r>
+        <w:t>Bhattacharyya</w:t>
+      </w:r>
+      <w:r>
+        <w:t>. This will be hardcoded in</w:t>
+      </w:r>
+      <w:r>
+        <w:t xml:space="preserve"> the backend</w:t>
+      </w:r>
+      <w:r>
+        <w:t xml:space="preserve"> but can be </w:t>
+      </w:r>
+      <w:r>
+        <w:t xml:space="preserve">easily </w:t>
+      </w:r>
+      <w:r>
+        <w:t>changed at any time. The method chosen for this system will be determined by some accuracy tests to determine which measurement is best</w:t>
+      </w:r>
+      <w:r>
+        <w:t>.</w:t>
+      </w:r>
+    </w:p>
+    <w:p>
+      <w:pPr>
+        <w:pStyle w:val="ListParagraph"/>
+        <w:ind w:left="1080"/>
+      </w:pPr>
+    </w:p>
+    <w:p>
+      <w:pPr>
+        <w:pStyle w:val="Heading1"/>
+        <w:rPr>
+          <w:rFonts w:asciiTheme="minorHAnsi" w:hAnsiTheme="minorHAnsi" w:cstheme="minorHAnsi"/>
+          <w:b/>
+          <w:bCs/>
+          <w:color w:val="auto"/>
+          <w:sz w:val="24"/>
+          <w:szCs w:val="24"/>
+        </w:rPr>
+      </w:pPr>
+      <w:bookmarkStart w:id="7" w:name="_Toc124516160"/>
+      <w:r>
+        <w:rPr>
+          <w:rFonts w:asciiTheme="minorHAnsi" w:hAnsiTheme="minorHAnsi" w:cstheme="minorHAnsi"/>
+          <w:b/>
+          <w:bCs/>
+          <w:color w:val="auto"/>
+          <w:sz w:val="24"/>
+          <w:szCs w:val="24"/>
+        </w:rPr>
+        <w:t>6.1</w:t>
+      </w:r>
+      <w:r>
+        <w:rPr>
+          <w:rFonts w:asciiTheme="minorHAnsi" w:hAnsiTheme="minorHAnsi" w:cstheme="minorHAnsi"/>
+          <w:b/>
+          <w:bCs/>
+          <w:color w:val="auto"/>
+          <w:sz w:val="24"/>
+          <w:szCs w:val="24"/>
+        </w:rPr>
+        <w:tab/>
+      </w:r>
+      <w:r>
+        <w:rPr>
+          <w:rFonts w:asciiTheme="minorHAnsi" w:hAnsiTheme="minorHAnsi" w:cstheme="minorHAnsi"/>
+          <w:b/>
+          <w:bCs/>
+          <w:color w:val="auto"/>
+          <w:sz w:val="24"/>
+          <w:szCs w:val="24"/>
+          <w:u w:val="single"/>
+        </w:rPr>
+        <w:t>Intermediate System</w:t>
+      </w:r>
+      <w:bookmarkEnd w:id="7"/>
     </w:p>
     <w:p>
       <w:pPr>
@@ -1053,116 +2550,195 @@
         </w:numPr>
       </w:pPr>
       <w:r>
-        <w:t xml:space="preserve">Test and implement </w:t>
-      </w:r>
-      <w:r>
-        <w:t>Scale-Invariant Feature Transform (SIFT)</w:t>
-      </w:r>
-      <w:r>
-        <w:t>,</w:t>
+        <w:t>Implement</w:t>
       </w:r>
       <w:r>
         <w:t xml:space="preserve"> </w:t>
       </w:r>
       <w:r>
-        <w:t>Speeded Up Robust Features (SURF) and</w:t>
-      </w:r>
-      <w:r>
-        <w:t>/or</w:t>
-      </w:r>
-      <w:r>
-        <w:t xml:space="preserve"> ORB</w:t>
-      </w:r>
-      <w:r>
-        <w:t>. This should be combined with the best performing colour search model from the intermediate system, to create the most complete system of colour and feature extraction.</w:t>
-      </w:r>
+        <w:t>the</w:t>
+      </w:r>
+      <w:r>
+        <w:t xml:space="preserve"> best performing model from the</w:t>
+      </w:r>
+      <w:r>
+        <w:t xml:space="preserve"> basic system</w:t>
+      </w:r>
+      <w:r>
+        <w:t xml:space="preserve"> without the use of the OpenCV functions to demonstrate understanding. In addition, precision-recall curves should be generated to analyse performance</w:t>
+      </w:r>
+      <w:r>
+        <w:t xml:space="preserve"> </w:t>
+      </w:r>
+    </w:p>
+    <w:p>
+      <w:pPr>
+        <w:rPr>
+          <w:b/>
+          <w:bCs/>
+        </w:rPr>
+      </w:pPr>
+    </w:p>
+    <w:p>
+      <w:pPr>
+        <w:pStyle w:val="Heading1"/>
+        <w:rPr>
+          <w:rFonts w:asciiTheme="minorHAnsi" w:hAnsiTheme="minorHAnsi" w:cstheme="minorHAnsi"/>
+          <w:b/>
+          <w:bCs/>
+          <w:color w:val="auto"/>
+          <w:sz w:val="24"/>
+          <w:szCs w:val="24"/>
+        </w:rPr>
+      </w:pPr>
+      <w:bookmarkStart w:id="8" w:name="_Toc124516161"/>
+      <w:r>
+        <w:rPr>
+          <w:rFonts w:asciiTheme="minorHAnsi" w:hAnsiTheme="minorHAnsi" w:cstheme="minorHAnsi"/>
+          <w:b/>
+          <w:bCs/>
+          <w:color w:val="auto"/>
+          <w:sz w:val="24"/>
+          <w:szCs w:val="24"/>
+        </w:rPr>
+        <w:t>6.2</w:t>
+      </w:r>
+      <w:r>
+        <w:rPr>
+          <w:rFonts w:asciiTheme="minorHAnsi" w:hAnsiTheme="minorHAnsi" w:cstheme="minorHAnsi"/>
+          <w:b/>
+          <w:bCs/>
+          <w:color w:val="auto"/>
+          <w:sz w:val="24"/>
+          <w:szCs w:val="24"/>
+        </w:rPr>
+        <w:tab/>
+      </w:r>
+      <w:r>
+        <w:rPr>
+          <w:rFonts w:asciiTheme="minorHAnsi" w:hAnsiTheme="minorHAnsi" w:cstheme="minorHAnsi"/>
+          <w:b/>
+          <w:bCs/>
+          <w:color w:val="auto"/>
+          <w:sz w:val="24"/>
+          <w:szCs w:val="24"/>
+          <w:u w:val="single"/>
+        </w:rPr>
+        <w:t>Advanced System</w:t>
+      </w:r>
+      <w:bookmarkEnd w:id="8"/>
     </w:p>
     <w:p>
       <w:pPr>
         <w:pStyle w:val="ListParagraph"/>
-        <w:ind w:left="1080"/>
-      </w:pPr>
-    </w:p>
-    <w:p>
-      <w:pPr>
-        <w:rPr>
-          <w:b/>
-          <w:bCs/>
-        </w:rPr>
-      </w:pPr>
+        <w:numPr>
+          <w:ilvl w:val="0"/>
+          <w:numId w:val="13"/>
+        </w:numPr>
+      </w:pPr>
+      <w:r>
+        <w:t xml:space="preserve">Improve runtime and scalability of intermediate system by storing the features of the images in a database. </w:t>
+      </w:r>
+      <w:r>
+        <w:t>Thresholding and/or edge</w:t>
+      </w:r>
+      <w:r>
+        <w:t xml:space="preserve"> </w:t>
+      </w:r>
+      <w:r>
+        <w:t>detection</w:t>
+      </w:r>
+      <w:r>
+        <w:t xml:space="preserve">, and </w:t>
+      </w:r>
+      <w:r>
+        <w:t>Local Binary Patterns (LBP)</w:t>
+      </w:r>
+      <w:r>
+        <w:t xml:space="preserve"> should also be implemented with the initial methods to best enhance the performance of the final model</w:t>
+      </w:r>
     </w:p>
     <w:p/>
     <w:p>
-      <w:r>
-        <w:rPr>
-          <w:b/>
-          <w:bCs/>
-        </w:rPr>
-        <w:t>GitHub:</w:t>
-      </w:r>
-      <w:r>
+      <w:pPr>
+        <w:pStyle w:val="Heading1"/>
+        <w:rPr>
+          <w:rFonts w:asciiTheme="minorHAnsi" w:hAnsiTheme="minorHAnsi" w:cstheme="minorHAnsi"/>
+          <w:b/>
+          <w:bCs/>
+          <w:color w:val="auto"/>
+          <w:sz w:val="24"/>
+          <w:szCs w:val="24"/>
+          <w:u w:val="single"/>
+        </w:rPr>
+      </w:pPr>
+      <w:bookmarkStart w:id="9" w:name="_Toc124516162"/>
+      <w:r>
+        <w:rPr>
+          <w:rFonts w:asciiTheme="minorHAnsi" w:hAnsiTheme="minorHAnsi" w:cstheme="minorHAnsi"/>
+          <w:b/>
+          <w:bCs/>
+          <w:color w:val="auto"/>
+          <w:sz w:val="24"/>
+          <w:szCs w:val="24"/>
+        </w:rPr>
+        <w:t>7.0</w:t>
+      </w:r>
+      <w:r>
+        <w:rPr>
+          <w:rFonts w:asciiTheme="minorHAnsi" w:hAnsiTheme="minorHAnsi" w:cstheme="minorHAnsi"/>
+          <w:b/>
+          <w:bCs/>
+          <w:color w:val="auto"/>
+          <w:sz w:val="24"/>
+          <w:szCs w:val="24"/>
+        </w:rPr>
+        <w:tab/>
+      </w:r>
+      <w:r>
+        <w:rPr>
+          <w:rFonts w:asciiTheme="minorHAnsi" w:hAnsiTheme="minorHAnsi" w:cstheme="minorHAnsi"/>
+          <w:b/>
+          <w:bCs/>
+          <w:color w:val="auto"/>
+          <w:sz w:val="24"/>
+          <w:szCs w:val="24"/>
+          <w:u w:val="single"/>
+        </w:rPr>
+        <w:t>GitHub</w:t>
+      </w:r>
+      <w:bookmarkEnd w:id="9"/>
+      <w:r>
+        <w:rPr>
+          <w:rFonts w:asciiTheme="minorHAnsi" w:hAnsiTheme="minorHAnsi" w:cstheme="minorHAnsi"/>
+          <w:b/>
+          <w:bCs/>
+          <w:color w:val="auto"/>
+          <w:sz w:val="24"/>
+          <w:szCs w:val="24"/>
+          <w:u w:val="single"/>
+        </w:rPr>
         <w:t xml:space="preserve"> </w:t>
       </w:r>
     </w:p>
-    <w:p>
-      <w:hyperlink r:id="rId10" w:history="1">
+    <w:p/>
+    <w:p>
+      <w:r>
+        <w:t>Below is a link to the git repository which I use to store all my Java code and all of the report and testing documentation:</w:t>
+      </w:r>
+    </w:p>
+    <w:p>
+      <w:hyperlink r:id="rId12" w:history="1">
         <w:r>
           <w:rPr>
             <w:rStyle w:val="Hyperlink"/>
           </w:rPr>
-          <w:t>https://github.c</w:t>
-        </w:r>
-        <w:r>
-          <w:rPr>
-            <w:rStyle w:val="Hyperlink"/>
-          </w:rPr>
-          <w:t>o</w:t>
-        </w:r>
-        <w:r>
-          <w:rPr>
-            <w:rStyle w:val="Hyperlink"/>
-          </w:rPr>
-          <w:t>m/acregan04/ImageSearchEngine.git</w:t>
+          <w:t>https://github.com/acregan04/ImageSearchEngine.git</w:t>
         </w:r>
       </w:hyperlink>
     </w:p>
-    <w:p/>
-    <w:p/>
-    <w:p>
-      <w:r>
-        <w:rPr>
-          <w:b/>
-          <w:bCs/>
-        </w:rPr>
-        <w:lastRenderedPageBreak/>
-        <w:t>Software:</w:t>
-      </w:r>
-      <w:r>
-        <w:t xml:space="preserve"> </w:t>
-      </w:r>
-      <w:r>
-        <w:t>Eclipse</w:t>
-      </w:r>
-    </w:p>
-    <w:p>
-      <w:r>
-        <w:t>I plan to use the latest version of Eclipse (</w:t>
-      </w:r>
-      <w:r>
-        <w:t>Eclipse IDE for Java Developers - 2022-12</w:t>
-      </w:r>
-      <w:r>
-        <w:t>) to develop this application. I have chosen to program in Java in Eclipse because it is easy to write, compile and debug</w:t>
-      </w:r>
-      <w:r>
-        <w:t>, and I have prior experience using it.</w:t>
-      </w:r>
-      <w:r>
-        <w:t xml:space="preserve"> I also plan on using the OpenCV library for this application as there are functions which will help the development of this application.</w:t>
-      </w:r>
-    </w:p>
     <w:sectPr>
-      <w:headerReference w:type="default" r:id="rId11"/>
+      <w:headerReference w:type="default" r:id="rId13"/>
       <w:pgSz w:w="11906" w:h="16838"/>
       <w:pgMar w:top="1440" w:right="1440" w:bottom="1440" w:left="1440" w:header="708" w:footer="708" w:gutter="0"/>
       <w:cols w:space="708"/>
@@ -1245,6 +2821,119 @@
 <file path=word/numbering.xml><?xml version="1.0" encoding="utf-8"?>
 <w:numbering xmlns:wpc="http://schemas.microsoft.com/office/word/2010/wordprocessingCanvas" xmlns:cx="http://schemas.microsoft.com/office/drawing/2014/chartex" xmlns:cx1="http://schemas.microsoft.com/office/drawing/2015/9/8/chartex" xmlns:cx2="http://schemas.microsoft.com/office/drawing/2015/10/21/chartex" xmlns:cx3="http://schemas.microsoft.com/office/drawing/2016/5/9/chartex" xmlns:cx4="http://schemas.microsoft.com/office/drawing/2016/5/10/chartex" xmlns:cx5="http://schemas.microsoft.com/office/drawing/2016/5/11/chartex" xmlns:cx6="http://schemas.microsoft.com/office/drawing/2016/5/12/chartex" xmlns:cx7="http://schemas.microsoft.com/office/drawing/2016/5/13/chartex" xmlns:cx8="http://schemas.microsoft.com/office/drawing/2016/5/14/chartex" xmlns:mc="http://schemas.openxmlformats.org/markup-compatibility/2006" xmlns:aink="http://schemas.microsoft.com/office/drawing/2016/ink" xmlns:am3d="http://schemas.microsoft.com/office/drawing/2017/model3d" xmlns:o="urn:schemas-microsoft-com:office:office" xmlns:oel="http://schemas.microsoft.com/office/2019/extlst" xmlns:r="http://schemas.openxmlformats.org/officeDocument/2006/relationships" xmlns:m="http://schemas.openxmlformats.org/officeDocument/2006/math" xmlns:v="urn:schemas-microsoft-com:vml" xmlns:wp14="http://schemas.microsoft.com/office/word/2010/wordprocessingDrawing" xmlns:wp="http://schemas.openxmlformats.org/drawingml/2006/wordprocessingDrawing" xmlns:w10="urn:schemas-microsoft-com:office:word" xmlns:w="http://schemas.openxmlformats.org/wordprocessingml/2006/main" xmlns:w14="http://schemas.microsoft.com/office/word/2010/wordml" xmlns:w15="http://schemas.microsoft.com/office/word/2012/wordml" xmlns:w16cex="http://schemas.microsoft.com/office/word/2018/wordml/cex" xmlns:w16cid="http://schemas.microsoft.com/office/word/2016/wordml/cid" xmlns:w16="http://schemas.microsoft.com/office/word/2018/wordml" xmlns:w16sdtdh="http://schemas.microsoft.com/office/word/2020/wordml/sdtdatahash" xmlns:w16se="http://schemas.microsoft.com/office/word/2015/wordml/symex" xmlns:wpg="http://schemas.microsoft.com/office/word/2010/wordprocessingGroup" xmlns:wpi="http://schemas.microsoft.com/office/word/2010/wordprocessingInk" xmlns:wne="http://schemas.microsoft.com/office/word/2006/wordml" xmlns:wps="http://schemas.microsoft.com/office/word/2010/wordprocessingShape" mc:Ignorable="w14 w15 w16se w16cid w16 w16cex w16sdtdh wp14">
   <w:abstractNum w:abstractNumId="0" w15:restartNumberingAfterBreak="0">
+    <w:nsid w:val="08862104"/>
+    <w:multiLevelType w:val="hybridMultilevel"/>
+    <w:tmpl w:val="5C34BCC4"/>
+    <w:lvl w:ilvl="0" w:tplc="FFFFFFFF">
+      <w:start w:val="1"/>
+      <w:numFmt w:val="bullet"/>
+      <w:lvlText w:val=""/>
+      <w:lvlJc w:val="left"/>
+      <w:pPr>
+        <w:ind w:left="1080" w:hanging="360"/>
+      </w:pPr>
+      <w:rPr>
+        <w:rFonts w:ascii="Symbol" w:hAnsi="Symbol" w:hint="default"/>
+      </w:rPr>
+    </w:lvl>
+    <w:lvl w:ilvl="1" w:tplc="08090001">
+      <w:start w:val="1"/>
+      <w:numFmt w:val="bullet"/>
+      <w:lvlText w:val=""/>
+      <w:lvlJc w:val="left"/>
+      <w:pPr>
+        <w:ind w:left="1080" w:hanging="360"/>
+      </w:pPr>
+      <w:rPr>
+        <w:rFonts w:ascii="Symbol" w:hAnsi="Symbol" w:hint="default"/>
+      </w:rPr>
+    </w:lvl>
+    <w:lvl w:ilvl="2" w:tplc="FFFFFFFF">
+      <w:start w:val="1"/>
+      <w:numFmt w:val="bullet"/>
+      <w:lvlText w:val=""/>
+      <w:lvlJc w:val="left"/>
+      <w:pPr>
+        <w:ind w:left="2520" w:hanging="360"/>
+      </w:pPr>
+      <w:rPr>
+        <w:rFonts w:ascii="Wingdings" w:hAnsi="Wingdings" w:hint="default"/>
+      </w:rPr>
+    </w:lvl>
+    <w:lvl w:ilvl="3" w:tplc="FFFFFFFF" w:tentative="1">
+      <w:start w:val="1"/>
+      <w:numFmt w:val="bullet"/>
+      <w:lvlText w:val=""/>
+      <w:lvlJc w:val="left"/>
+      <w:pPr>
+        <w:ind w:left="3240" w:hanging="360"/>
+      </w:pPr>
+      <w:rPr>
+        <w:rFonts w:ascii="Symbol" w:hAnsi="Symbol" w:hint="default"/>
+      </w:rPr>
+    </w:lvl>
+    <w:lvl w:ilvl="4" w:tplc="FFFFFFFF" w:tentative="1">
+      <w:start w:val="1"/>
+      <w:numFmt w:val="bullet"/>
+      <w:lvlText w:val="o"/>
+      <w:lvlJc w:val="left"/>
+      <w:pPr>
+        <w:ind w:left="3960" w:hanging="360"/>
+      </w:pPr>
+      <w:rPr>
+        <w:rFonts w:ascii="Courier New" w:hAnsi="Courier New" w:cs="Courier New" w:hint="default"/>
+      </w:rPr>
+    </w:lvl>
+    <w:lvl w:ilvl="5" w:tplc="FFFFFFFF">
+      <w:start w:val="1"/>
+      <w:numFmt w:val="bullet"/>
+      <w:lvlText w:val=""/>
+      <w:lvlJc w:val="left"/>
+      <w:pPr>
+        <w:ind w:left="4680" w:hanging="360"/>
+      </w:pPr>
+      <w:rPr>
+        <w:rFonts w:ascii="Wingdings" w:hAnsi="Wingdings" w:hint="default"/>
+      </w:rPr>
+    </w:lvl>
+    <w:lvl w:ilvl="6" w:tplc="FFFFFFFF" w:tentative="1">
+      <w:start w:val="1"/>
+      <w:numFmt w:val="bullet"/>
+      <w:lvlText w:val=""/>
+      <w:lvlJc w:val="left"/>
+      <w:pPr>
+        <w:ind w:left="5400" w:hanging="360"/>
+      </w:pPr>
+      <w:rPr>
+        <w:rFonts w:ascii="Symbol" w:hAnsi="Symbol" w:hint="default"/>
+      </w:rPr>
+    </w:lvl>
+    <w:lvl w:ilvl="7" w:tplc="FFFFFFFF" w:tentative="1">
+      <w:start w:val="1"/>
+      <w:numFmt w:val="bullet"/>
+      <w:lvlText w:val="o"/>
+      <w:lvlJc w:val="left"/>
+      <w:pPr>
+        <w:ind w:left="6120" w:hanging="360"/>
+      </w:pPr>
+      <w:rPr>
+        <w:rFonts w:ascii="Courier New" w:hAnsi="Courier New" w:cs="Courier New" w:hint="default"/>
+      </w:rPr>
+    </w:lvl>
+    <w:lvl w:ilvl="8" w:tplc="FFFFFFFF" w:tentative="1">
+      <w:start w:val="1"/>
+      <w:numFmt w:val="bullet"/>
+      <w:lvlText w:val=""/>
+      <w:lvlJc w:val="left"/>
+      <w:pPr>
+        <w:ind w:left="6840" w:hanging="360"/>
+      </w:pPr>
+      <w:rPr>
+        <w:rFonts w:ascii="Wingdings" w:hAnsi="Wingdings" w:hint="default"/>
+      </w:rPr>
+    </w:lvl>
+  </w:abstractNum>
+  <w:abstractNum w:abstractNumId="1" w15:restartNumberingAfterBreak="0">
     <w:nsid w:val="0ED669B3"/>
     <w:multiLevelType w:val="hybridMultilevel"/>
     <w:tmpl w:val="8BD04D08"/>
@@ -1330,7 +3019,7 @@
       </w:pPr>
     </w:lvl>
   </w:abstractNum>
-  <w:abstractNum w:abstractNumId="1" w15:restartNumberingAfterBreak="0">
+  <w:abstractNum w:abstractNumId="2" w15:restartNumberingAfterBreak="0">
     <w:nsid w:val="122A7873"/>
     <w:multiLevelType w:val="hybridMultilevel"/>
     <w:tmpl w:val="2266F272"/>
@@ -1416,7 +3105,120 @@
       </w:pPr>
     </w:lvl>
   </w:abstractNum>
-  <w:abstractNum w:abstractNumId="2" w15:restartNumberingAfterBreak="0">
+  <w:abstractNum w:abstractNumId="3" w15:restartNumberingAfterBreak="0">
+    <w:nsid w:val="1B692FE1"/>
+    <w:multiLevelType w:val="hybridMultilevel"/>
+    <w:tmpl w:val="834A2640"/>
+    <w:lvl w:ilvl="0" w:tplc="FFFFFFFF">
+      <w:start w:val="1"/>
+      <w:numFmt w:val="bullet"/>
+      <w:lvlText w:val=""/>
+      <w:lvlJc w:val="left"/>
+      <w:pPr>
+        <w:ind w:left="1080" w:hanging="360"/>
+      </w:pPr>
+      <w:rPr>
+        <w:rFonts w:ascii="Symbol" w:hAnsi="Symbol" w:hint="default"/>
+      </w:rPr>
+    </w:lvl>
+    <w:lvl w:ilvl="1" w:tplc="08090003">
+      <w:start w:val="1"/>
+      <w:numFmt w:val="bullet"/>
+      <w:lvlText w:val="o"/>
+      <w:lvlJc w:val="left"/>
+      <w:pPr>
+        <w:ind w:left="1800" w:hanging="360"/>
+      </w:pPr>
+      <w:rPr>
+        <w:rFonts w:ascii="Courier New" w:hAnsi="Courier New" w:cs="Courier New" w:hint="default"/>
+      </w:rPr>
+    </w:lvl>
+    <w:lvl w:ilvl="2" w:tplc="FFFFFFFF">
+      <w:start w:val="1"/>
+      <w:numFmt w:val="bullet"/>
+      <w:lvlText w:val=""/>
+      <w:lvlJc w:val="left"/>
+      <w:pPr>
+        <w:ind w:left="2520" w:hanging="360"/>
+      </w:pPr>
+      <w:rPr>
+        <w:rFonts w:ascii="Wingdings" w:hAnsi="Wingdings" w:hint="default"/>
+      </w:rPr>
+    </w:lvl>
+    <w:lvl w:ilvl="3" w:tplc="FFFFFFFF" w:tentative="1">
+      <w:start w:val="1"/>
+      <w:numFmt w:val="bullet"/>
+      <w:lvlText w:val=""/>
+      <w:lvlJc w:val="left"/>
+      <w:pPr>
+        <w:ind w:left="3240" w:hanging="360"/>
+      </w:pPr>
+      <w:rPr>
+        <w:rFonts w:ascii="Symbol" w:hAnsi="Symbol" w:hint="default"/>
+      </w:rPr>
+    </w:lvl>
+    <w:lvl w:ilvl="4" w:tplc="FFFFFFFF" w:tentative="1">
+      <w:start w:val="1"/>
+      <w:numFmt w:val="bullet"/>
+      <w:lvlText w:val="o"/>
+      <w:lvlJc w:val="left"/>
+      <w:pPr>
+        <w:ind w:left="3960" w:hanging="360"/>
+      </w:pPr>
+      <w:rPr>
+        <w:rFonts w:ascii="Courier New" w:hAnsi="Courier New" w:cs="Courier New" w:hint="default"/>
+      </w:rPr>
+    </w:lvl>
+    <w:lvl w:ilvl="5" w:tplc="FFFFFFFF">
+      <w:start w:val="1"/>
+      <w:numFmt w:val="bullet"/>
+      <w:lvlText w:val=""/>
+      <w:lvlJc w:val="left"/>
+      <w:pPr>
+        <w:ind w:left="4680" w:hanging="360"/>
+      </w:pPr>
+      <w:rPr>
+        <w:rFonts w:ascii="Wingdings" w:hAnsi="Wingdings" w:hint="default"/>
+      </w:rPr>
+    </w:lvl>
+    <w:lvl w:ilvl="6" w:tplc="FFFFFFFF" w:tentative="1">
+      <w:start w:val="1"/>
+      <w:numFmt w:val="bullet"/>
+      <w:lvlText w:val=""/>
+      <w:lvlJc w:val="left"/>
+      <w:pPr>
+        <w:ind w:left="5400" w:hanging="360"/>
+      </w:pPr>
+      <w:rPr>
+        <w:rFonts w:ascii="Symbol" w:hAnsi="Symbol" w:hint="default"/>
+      </w:rPr>
+    </w:lvl>
+    <w:lvl w:ilvl="7" w:tplc="FFFFFFFF" w:tentative="1">
+      <w:start w:val="1"/>
+      <w:numFmt w:val="bullet"/>
+      <w:lvlText w:val="o"/>
+      <w:lvlJc w:val="left"/>
+      <w:pPr>
+        <w:ind w:left="6120" w:hanging="360"/>
+      </w:pPr>
+      <w:rPr>
+        <w:rFonts w:ascii="Courier New" w:hAnsi="Courier New" w:cs="Courier New" w:hint="default"/>
+      </w:rPr>
+    </w:lvl>
+    <w:lvl w:ilvl="8" w:tplc="FFFFFFFF" w:tentative="1">
+      <w:start w:val="1"/>
+      <w:numFmt w:val="bullet"/>
+      <w:lvlText w:val=""/>
+      <w:lvlJc w:val="left"/>
+      <w:pPr>
+        <w:ind w:left="6840" w:hanging="360"/>
+      </w:pPr>
+      <w:rPr>
+        <w:rFonts w:ascii="Wingdings" w:hAnsi="Wingdings" w:hint="default"/>
+      </w:rPr>
+    </w:lvl>
+  </w:abstractNum>
+  <w:abstractNum w:abstractNumId="4" w15:restartNumberingAfterBreak="0">
     <w:nsid w:val="2723116B"/>
     <w:multiLevelType w:val="hybridMultilevel"/>
     <w:tmpl w:val="FBEACD7A"/>
@@ -1529,7 +3331,7 @@
       </w:rPr>
     </w:lvl>
   </w:abstractNum>
-  <w:abstractNum w:abstractNumId="3" w15:restartNumberingAfterBreak="0">
+  <w:abstractNum w:abstractNumId="5" w15:restartNumberingAfterBreak="0">
     <w:nsid w:val="32133C2D"/>
     <w:multiLevelType w:val="hybridMultilevel"/>
     <w:tmpl w:val="828CA144"/>
@@ -1615,7 +3417,7 @@
       </w:pPr>
     </w:lvl>
   </w:abstractNum>
-  <w:abstractNum w:abstractNumId="4" w15:restartNumberingAfterBreak="0">
+  <w:abstractNum w:abstractNumId="6" w15:restartNumberingAfterBreak="0">
     <w:nsid w:val="3CED1D80"/>
     <w:multiLevelType w:val="hybridMultilevel"/>
     <w:tmpl w:val="F2762892"/>
@@ -1701,7 +3503,7 @@
       </w:pPr>
     </w:lvl>
   </w:abstractNum>
-  <w:abstractNum w:abstractNumId="5" w15:restartNumberingAfterBreak="0">
+  <w:abstractNum w:abstractNumId="7" w15:restartNumberingAfterBreak="0">
     <w:nsid w:val="44E12D3C"/>
     <w:multiLevelType w:val="hybridMultilevel"/>
     <w:tmpl w:val="37CACAE2"/>
@@ -1787,7 +3589,7 @@
       </w:pPr>
     </w:lvl>
   </w:abstractNum>
-  <w:abstractNum w:abstractNumId="6" w15:restartNumberingAfterBreak="0">
+  <w:abstractNum w:abstractNumId="8" w15:restartNumberingAfterBreak="0">
     <w:nsid w:val="4DE3527B"/>
     <w:multiLevelType w:val="hybridMultilevel"/>
     <w:tmpl w:val="03121D00"/>
@@ -1900,7 +3702,7 @@
       </w:rPr>
     </w:lvl>
   </w:abstractNum>
-  <w:abstractNum w:abstractNumId="7" w15:restartNumberingAfterBreak="0">
+  <w:abstractNum w:abstractNumId="9" w15:restartNumberingAfterBreak="0">
     <w:nsid w:val="4F9717D5"/>
     <w:multiLevelType w:val="hybridMultilevel"/>
     <w:tmpl w:val="0BF89FA6"/>
@@ -1986,7 +3788,120 @@
       </w:pPr>
     </w:lvl>
   </w:abstractNum>
-  <w:abstractNum w:abstractNumId="8" w15:restartNumberingAfterBreak="0">
+  <w:abstractNum w:abstractNumId="10" w15:restartNumberingAfterBreak="0">
+    <w:nsid w:val="510D2192"/>
+    <w:multiLevelType w:val="hybridMultilevel"/>
+    <w:tmpl w:val="AFD04DA2"/>
+    <w:lvl w:ilvl="0" w:tplc="FFFFFFFF">
+      <w:start w:val="1"/>
+      <w:numFmt w:val="bullet"/>
+      <w:lvlText w:val=""/>
+      <w:lvlJc w:val="left"/>
+      <w:pPr>
+        <w:ind w:left="720" w:hanging="360"/>
+      </w:pPr>
+      <w:rPr>
+        <w:rFonts w:ascii="Symbol" w:hAnsi="Symbol" w:hint="default"/>
+      </w:rPr>
+    </w:lvl>
+    <w:lvl w:ilvl="1" w:tplc="08090001">
+      <w:start w:val="1"/>
+      <w:numFmt w:val="bullet"/>
+      <w:lvlText w:val=""/>
+      <w:lvlJc w:val="left"/>
+      <w:pPr>
+        <w:ind w:left="1080" w:hanging="360"/>
+      </w:pPr>
+      <w:rPr>
+        <w:rFonts w:ascii="Symbol" w:hAnsi="Symbol" w:hint="default"/>
+      </w:rPr>
+    </w:lvl>
+    <w:lvl w:ilvl="2" w:tplc="FFFFFFFF" w:tentative="1">
+      <w:start w:val="1"/>
+      <w:numFmt w:val="bullet"/>
+      <w:lvlText w:val=""/>
+      <w:lvlJc w:val="left"/>
+      <w:pPr>
+        <w:ind w:left="2160" w:hanging="360"/>
+      </w:pPr>
+      <w:rPr>
+        <w:rFonts w:ascii="Wingdings" w:hAnsi="Wingdings" w:hint="default"/>
+      </w:rPr>
+    </w:lvl>
+    <w:lvl w:ilvl="3" w:tplc="FFFFFFFF" w:tentative="1">
+      <w:start w:val="1"/>
+      <w:numFmt w:val="bullet"/>
+      <w:lvlText w:val=""/>
+      <w:lvlJc w:val="left"/>
+      <w:pPr>
+        <w:ind w:left="2880" w:hanging="360"/>
+      </w:pPr>
+      <w:rPr>
+        <w:rFonts w:ascii="Symbol" w:hAnsi="Symbol" w:hint="default"/>
+      </w:rPr>
+    </w:lvl>
+    <w:lvl w:ilvl="4" w:tplc="FFFFFFFF" w:tentative="1">
+      <w:start w:val="1"/>
+      <w:numFmt w:val="bullet"/>
+      <w:lvlText w:val="o"/>
+      <w:lvlJc w:val="left"/>
+      <w:pPr>
+        <w:ind w:left="3600" w:hanging="360"/>
+      </w:pPr>
+      <w:rPr>
+        <w:rFonts w:ascii="Courier New" w:hAnsi="Courier New" w:cs="Courier New" w:hint="default"/>
+      </w:rPr>
+    </w:lvl>
+    <w:lvl w:ilvl="5" w:tplc="FFFFFFFF" w:tentative="1">
+      <w:start w:val="1"/>
+      <w:numFmt w:val="bullet"/>
+      <w:lvlText w:val=""/>
+      <w:lvlJc w:val="left"/>
+      <w:pPr>
+        <w:ind w:left="4320" w:hanging="360"/>
+      </w:pPr>
+      <w:rPr>
+        <w:rFonts w:ascii="Wingdings" w:hAnsi="Wingdings" w:hint="default"/>
+      </w:rPr>
+    </w:lvl>
+    <w:lvl w:ilvl="6" w:tplc="FFFFFFFF" w:tentative="1">
+      <w:start w:val="1"/>
+      <w:numFmt w:val="bullet"/>
+      <w:lvlText w:val=""/>
+      <w:lvlJc w:val="left"/>
+      <w:pPr>
+        <w:ind w:left="5040" w:hanging="360"/>
+      </w:pPr>
+      <w:rPr>
+        <w:rFonts w:ascii="Symbol" w:hAnsi="Symbol" w:hint="default"/>
+      </w:rPr>
+    </w:lvl>
+    <w:lvl w:ilvl="7" w:tplc="FFFFFFFF" w:tentative="1">
+      <w:start w:val="1"/>
+      <w:numFmt w:val="bullet"/>
+      <w:lvlText w:val="o"/>
+      <w:lvlJc w:val="left"/>
+      <w:pPr>
+        <w:ind w:left="5760" w:hanging="360"/>
+      </w:pPr>
+      <w:rPr>
+        <w:rFonts w:ascii="Courier New" w:hAnsi="Courier New" w:cs="Courier New" w:hint="default"/>
+      </w:rPr>
+    </w:lvl>
+    <w:lvl w:ilvl="8" w:tplc="FFFFFFFF" w:tentative="1">
+      <w:start w:val="1"/>
+      <w:numFmt w:val="bullet"/>
+      <w:lvlText w:val=""/>
+      <w:lvlJc w:val="left"/>
+      <w:pPr>
+        <w:ind w:left="6480" w:hanging="360"/>
+      </w:pPr>
+      <w:rPr>
+        <w:rFonts w:ascii="Wingdings" w:hAnsi="Wingdings" w:hint="default"/>
+      </w:rPr>
+    </w:lvl>
+  </w:abstractNum>
+  <w:abstractNum w:abstractNumId="11" w15:restartNumberingAfterBreak="0">
     <w:nsid w:val="66DB2ECA"/>
     <w:multiLevelType w:val="hybridMultilevel"/>
     <w:tmpl w:val="569C3AAE"/>
@@ -2002,7 +3917,7 @@
         <w:rFonts w:ascii="Symbol" w:hAnsi="Symbol" w:hint="default"/>
       </w:rPr>
     </w:lvl>
-    <w:lvl w:ilvl="1" w:tplc="08090003" w:tentative="1">
+    <w:lvl w:ilvl="1" w:tplc="08090003">
       <w:start w:val="1"/>
       <w:numFmt w:val="bullet"/>
       <w:lvlText w:val="o"/>
@@ -2099,7 +4014,7 @@
       </w:rPr>
     </w:lvl>
   </w:abstractNum>
-  <w:abstractNum w:abstractNumId="9" w15:restartNumberingAfterBreak="0">
+  <w:abstractNum w:abstractNumId="12" w15:restartNumberingAfterBreak="0">
     <w:nsid w:val="6A091F29"/>
     <w:multiLevelType w:val="hybridMultilevel"/>
     <w:tmpl w:val="9918CF86"/>
@@ -2211,35 +4126,160 @@
       </w:rPr>
     </w:lvl>
   </w:abstractNum>
+  <w:abstractNum w:abstractNumId="13" w15:restartNumberingAfterBreak="0">
+    <w:nsid w:val="6CF06FB0"/>
+    <w:multiLevelType w:val="hybridMultilevel"/>
+    <w:tmpl w:val="9DBE0F5A"/>
+    <w:lvl w:ilvl="0" w:tplc="FFFFFFFF">
+      <w:start w:val="1"/>
+      <w:numFmt w:val="bullet"/>
+      <w:lvlText w:val=""/>
+      <w:lvlJc w:val="left"/>
+      <w:pPr>
+        <w:ind w:left="1080" w:hanging="360"/>
+      </w:pPr>
+      <w:rPr>
+        <w:rFonts w:ascii="Symbol" w:hAnsi="Symbol" w:hint="default"/>
+      </w:rPr>
+    </w:lvl>
+    <w:lvl w:ilvl="1" w:tplc="08090003">
+      <w:start w:val="1"/>
+      <w:numFmt w:val="bullet"/>
+      <w:lvlText w:val="o"/>
+      <w:lvlJc w:val="left"/>
+      <w:pPr>
+        <w:ind w:left="1800" w:hanging="360"/>
+      </w:pPr>
+      <w:rPr>
+        <w:rFonts w:ascii="Courier New" w:hAnsi="Courier New" w:cs="Courier New" w:hint="default"/>
+      </w:rPr>
+    </w:lvl>
+    <w:lvl w:ilvl="2" w:tplc="FFFFFFFF">
+      <w:start w:val="1"/>
+      <w:numFmt w:val="bullet"/>
+      <w:lvlText w:val=""/>
+      <w:lvlJc w:val="left"/>
+      <w:pPr>
+        <w:ind w:left="2520" w:hanging="360"/>
+      </w:pPr>
+      <w:rPr>
+        <w:rFonts w:ascii="Wingdings" w:hAnsi="Wingdings" w:hint="default"/>
+      </w:rPr>
+    </w:lvl>
+    <w:lvl w:ilvl="3" w:tplc="FFFFFFFF" w:tentative="1">
+      <w:start w:val="1"/>
+      <w:numFmt w:val="bullet"/>
+      <w:lvlText w:val=""/>
+      <w:lvlJc w:val="left"/>
+      <w:pPr>
+        <w:ind w:left="3240" w:hanging="360"/>
+      </w:pPr>
+      <w:rPr>
+        <w:rFonts w:ascii="Symbol" w:hAnsi="Symbol" w:hint="default"/>
+      </w:rPr>
+    </w:lvl>
+    <w:lvl w:ilvl="4" w:tplc="FFFFFFFF" w:tentative="1">
+      <w:start w:val="1"/>
+      <w:numFmt w:val="bullet"/>
+      <w:lvlText w:val="o"/>
+      <w:lvlJc w:val="left"/>
+      <w:pPr>
+        <w:ind w:left="3960" w:hanging="360"/>
+      </w:pPr>
+      <w:rPr>
+        <w:rFonts w:ascii="Courier New" w:hAnsi="Courier New" w:cs="Courier New" w:hint="default"/>
+      </w:rPr>
+    </w:lvl>
+    <w:lvl w:ilvl="5" w:tplc="FFFFFFFF">
+      <w:start w:val="1"/>
+      <w:numFmt w:val="bullet"/>
+      <w:lvlText w:val=""/>
+      <w:lvlJc w:val="left"/>
+      <w:pPr>
+        <w:ind w:left="4680" w:hanging="360"/>
+      </w:pPr>
+      <w:rPr>
+        <w:rFonts w:ascii="Wingdings" w:hAnsi="Wingdings" w:hint="default"/>
+      </w:rPr>
+    </w:lvl>
+    <w:lvl w:ilvl="6" w:tplc="FFFFFFFF" w:tentative="1">
+      <w:start w:val="1"/>
+      <w:numFmt w:val="bullet"/>
+      <w:lvlText w:val=""/>
+      <w:lvlJc w:val="left"/>
+      <w:pPr>
+        <w:ind w:left="5400" w:hanging="360"/>
+      </w:pPr>
+      <w:rPr>
+        <w:rFonts w:ascii="Symbol" w:hAnsi="Symbol" w:hint="default"/>
+      </w:rPr>
+    </w:lvl>
+    <w:lvl w:ilvl="7" w:tplc="FFFFFFFF" w:tentative="1">
+      <w:start w:val="1"/>
+      <w:numFmt w:val="bullet"/>
+      <w:lvlText w:val="o"/>
+      <w:lvlJc w:val="left"/>
+      <w:pPr>
+        <w:ind w:left="6120" w:hanging="360"/>
+      </w:pPr>
+      <w:rPr>
+        <w:rFonts w:ascii="Courier New" w:hAnsi="Courier New" w:cs="Courier New" w:hint="default"/>
+      </w:rPr>
+    </w:lvl>
+    <w:lvl w:ilvl="8" w:tplc="FFFFFFFF" w:tentative="1">
+      <w:start w:val="1"/>
+      <w:numFmt w:val="bullet"/>
+      <w:lvlText w:val=""/>
+      <w:lvlJc w:val="left"/>
+      <w:pPr>
+        <w:ind w:left="6840" w:hanging="360"/>
+      </w:pPr>
+      <w:rPr>
+        <w:rFonts w:ascii="Wingdings" w:hAnsi="Wingdings" w:hint="default"/>
+      </w:rPr>
+    </w:lvl>
+  </w:abstractNum>
   <w:num w:numId="1" w16cid:durableId="1725057665">
+    <w:abstractNumId w:val="12"/>
+  </w:num>
+  <w:num w:numId="2" w16cid:durableId="33190215">
+    <w:abstractNumId w:val="4"/>
+  </w:num>
+  <w:num w:numId="3" w16cid:durableId="1395591128">
+    <w:abstractNumId w:val="2"/>
+  </w:num>
+  <w:num w:numId="4" w16cid:durableId="1495343045">
+    <w:abstractNumId w:val="1"/>
+  </w:num>
+  <w:num w:numId="5" w16cid:durableId="1465780625">
+    <w:abstractNumId w:val="6"/>
+  </w:num>
+  <w:num w:numId="6" w16cid:durableId="1057823943">
+    <w:abstractNumId w:val="5"/>
+  </w:num>
+  <w:num w:numId="7" w16cid:durableId="1408112950">
     <w:abstractNumId w:val="9"/>
   </w:num>
-  <w:num w:numId="2" w16cid:durableId="33190215">
-    <w:abstractNumId w:val="2"/>
+  <w:num w:numId="8" w16cid:durableId="1960379800">
+    <w:abstractNumId w:val="7"/>
   </w:num>
-  <w:num w:numId="3" w16cid:durableId="1395591128">
-    <w:abstractNumId w:val="1"/>
+  <w:num w:numId="9" w16cid:durableId="1177034915">
+    <w:abstractNumId w:val="8"/>
   </w:num>
-  <w:num w:numId="4" w16cid:durableId="1495343045">
+  <w:num w:numId="10" w16cid:durableId="2135325079">
+    <w:abstractNumId w:val="11"/>
+  </w:num>
+  <w:num w:numId="11" w16cid:durableId="351300907">
+    <w:abstractNumId w:val="13"/>
+  </w:num>
+  <w:num w:numId="12" w16cid:durableId="284623869">
+    <w:abstractNumId w:val="3"/>
+  </w:num>
+  <w:num w:numId="13" w16cid:durableId="1585802886">
     <w:abstractNumId w:val="0"/>
   </w:num>
-  <w:num w:numId="5" w16cid:durableId="1465780625">
-    <w:abstractNumId w:val="4"/>
-  </w:num>
-  <w:num w:numId="6" w16cid:durableId="1057823943">
-    <w:abstractNumId w:val="3"/>
-  </w:num>
-  <w:num w:numId="7" w16cid:durableId="1408112950">
-    <w:abstractNumId w:val="7"/>
-  </w:num>
-  <w:num w:numId="8" w16cid:durableId="1960379800">
-    <w:abstractNumId w:val="5"/>
-  </w:num>
-  <w:num w:numId="9" w16cid:durableId="1177034915">
-    <w:abstractNumId w:val="6"/>
-  </w:num>
-  <w:num w:numId="10" w16cid:durableId="2135325079">
-    <w:abstractNumId w:val="8"/>
+  <w:num w:numId="14" w16cid:durableId="682174171">
+    <w:abstractNumId w:val="10"/>
   </w:num>
 </w:numbering>
 </file>
@@ -2643,6 +4683,27 @@
     <w:name w:val="Normal"/>
     <w:qFormat/>
   </w:style>
+  <w:style w:type="paragraph" w:styleId="Heading1">
+    <w:name w:val="heading 1"/>
+    <w:basedOn w:val="Normal"/>
+    <w:next w:val="Normal"/>
+    <w:link w:val="Heading1Char"/>
+    <w:uiPriority w:val="9"/>
+    <w:qFormat/>
+    <w:rsid w:val="00570B40"/>
+    <w:pPr>
+      <w:keepNext/>
+      <w:keepLines/>
+      <w:spacing w:before="240" w:after="0"/>
+      <w:outlineLvl w:val="0"/>
+    </w:pPr>
+    <w:rPr>
+      <w:rFonts w:asciiTheme="majorHAnsi" w:eastAsiaTheme="majorEastAsia" w:hAnsiTheme="majorHAnsi" w:cstheme="majorBidi"/>
+      <w:color w:val="2F5496" w:themeColor="accent1" w:themeShade="BF"/>
+      <w:sz w:val="32"/>
+      <w:szCs w:val="32"/>
+    </w:rPr>
+  </w:style>
   <w:style w:type="character" w:default="1" w:styleId="DefaultParagraphFont">
     <w:name w:val="Default Paragraph Font"/>
     <w:uiPriority w:val="1"/>
@@ -2758,6 +4819,114 @@
     <w:rPr>
       <w:color w:val="954F72" w:themeColor="followedHyperlink"/>
       <w:u w:val="single"/>
+    </w:rPr>
+  </w:style>
+  <w:style w:type="paragraph" w:styleId="Title">
+    <w:name w:val="Title"/>
+    <w:basedOn w:val="Normal"/>
+    <w:next w:val="Normal"/>
+    <w:link w:val="TitleChar"/>
+    <w:uiPriority w:val="10"/>
+    <w:qFormat/>
+    <w:rsid w:val="00570B40"/>
+    <w:pPr>
+      <w:spacing w:after="0" w:line="240" w:lineRule="auto"/>
+      <w:contextualSpacing/>
+    </w:pPr>
+    <w:rPr>
+      <w:rFonts w:asciiTheme="majorHAnsi" w:eastAsiaTheme="majorEastAsia" w:hAnsiTheme="majorHAnsi" w:cstheme="majorBidi"/>
+      <w:spacing w:val="-10"/>
+      <w:kern w:val="28"/>
+      <w:sz w:val="56"/>
+      <w:szCs w:val="56"/>
+    </w:rPr>
+  </w:style>
+  <w:style w:type="character" w:customStyle="1" w:styleId="TitleChar">
+    <w:name w:val="Title Char"/>
+    <w:basedOn w:val="DefaultParagraphFont"/>
+    <w:link w:val="Title"/>
+    <w:uiPriority w:val="10"/>
+    <w:rsid w:val="00570B40"/>
+    <w:rPr>
+      <w:rFonts w:asciiTheme="majorHAnsi" w:eastAsiaTheme="majorEastAsia" w:hAnsiTheme="majorHAnsi" w:cstheme="majorBidi"/>
+      <w:spacing w:val="-10"/>
+      <w:kern w:val="28"/>
+      <w:sz w:val="56"/>
+      <w:szCs w:val="56"/>
+    </w:rPr>
+  </w:style>
+  <w:style w:type="character" w:customStyle="1" w:styleId="Heading1Char">
+    <w:name w:val="Heading 1 Char"/>
+    <w:basedOn w:val="DefaultParagraphFont"/>
+    <w:link w:val="Heading1"/>
+    <w:uiPriority w:val="9"/>
+    <w:rsid w:val="00570B40"/>
+    <w:rPr>
+      <w:rFonts w:asciiTheme="majorHAnsi" w:eastAsiaTheme="majorEastAsia" w:hAnsiTheme="majorHAnsi" w:cstheme="majorBidi"/>
+      <w:color w:val="2F5496" w:themeColor="accent1" w:themeShade="BF"/>
+      <w:sz w:val="32"/>
+      <w:szCs w:val="32"/>
+    </w:rPr>
+  </w:style>
+  <w:style w:type="paragraph" w:styleId="TOCHeading">
+    <w:name w:val="TOC Heading"/>
+    <w:basedOn w:val="Heading1"/>
+    <w:next w:val="Normal"/>
+    <w:uiPriority w:val="39"/>
+    <w:unhideWhenUsed/>
+    <w:qFormat/>
+    <w:rsid w:val="00570B40"/>
+    <w:pPr>
+      <w:outlineLvl w:val="9"/>
+    </w:pPr>
+    <w:rPr>
+      <w:lang w:val="en-US"/>
+    </w:rPr>
+  </w:style>
+  <w:style w:type="paragraph" w:styleId="TOC1">
+    <w:name w:val="toc 1"/>
+    <w:basedOn w:val="Normal"/>
+    <w:next w:val="Normal"/>
+    <w:autoRedefine/>
+    <w:uiPriority w:val="39"/>
+    <w:unhideWhenUsed/>
+    <w:rsid w:val="00570B40"/>
+    <w:pPr>
+      <w:spacing w:after="100"/>
+    </w:pPr>
+  </w:style>
+  <w:style w:type="paragraph" w:styleId="TOC2">
+    <w:name w:val="toc 2"/>
+    <w:basedOn w:val="Normal"/>
+    <w:next w:val="Normal"/>
+    <w:autoRedefine/>
+    <w:uiPriority w:val="39"/>
+    <w:unhideWhenUsed/>
+    <w:rsid w:val="00825A85"/>
+    <w:pPr>
+      <w:spacing w:after="100"/>
+      <w:ind w:left="220"/>
+    </w:pPr>
+    <w:rPr>
+      <w:rFonts w:eastAsiaTheme="minorEastAsia" w:cs="Times New Roman"/>
+      <w:lang w:val="en-US"/>
+    </w:rPr>
+  </w:style>
+  <w:style w:type="paragraph" w:styleId="TOC3">
+    <w:name w:val="toc 3"/>
+    <w:basedOn w:val="Normal"/>
+    <w:next w:val="Normal"/>
+    <w:autoRedefine/>
+    <w:uiPriority w:val="39"/>
+    <w:unhideWhenUsed/>
+    <w:rsid w:val="00825A85"/>
+    <w:pPr>
+      <w:spacing w:after="100"/>
+      <w:ind w:left="440"/>
+    </w:pPr>
+    <w:rPr>
+      <w:rFonts w:eastAsiaTheme="minorEastAsia" w:cs="Times New Roman"/>
+      <w:lang w:val="en-US"/>
     </w:rPr>
   </w:style>
 </w:styles>
@@ -3056,4 +5225,16 @@
     </a:ext>
   </a:extLst>
 </a:theme>
+</file>
+
+<file path=customXml/item1.xml><?xml version="1.0" encoding="utf-8"?>
+<b:Sources xmlns:b="http://schemas.openxmlformats.org/officeDocument/2006/bibliography" xmlns="http://schemas.openxmlformats.org/officeDocument/2006/bibliography" SelectedStyle="\APASixthEditionOfficeOnline.xsl" StyleName="APA" Version="6"/>
+</file>
+
+<file path=customXml/itemProps1.xml><?xml version="1.0" encoding="utf-8"?>
+<ds:datastoreItem xmlns:ds="http://schemas.openxmlformats.org/officeDocument/2006/customXml" ds:itemID="{482CAE2B-1965-4163-A313-C6655BF70ADC}">
+  <ds:schemaRefs>
+    <ds:schemaRef ds:uri="http://schemas.openxmlformats.org/officeDocument/2006/bibliography"/>
+  </ds:schemaRefs>
+</ds:datastoreItem>
 </file>
</xml_diff>